<commit_message>
Import initial TP Emericc SLCI
</commit_message>
<xml_diff>
--- a/Serie_6_SLCI_CIN/S6_SLCI_Emericc.docx
+++ b/Serie_6_SLCI_CIN/S6_SLCI_Emericc.docx
@@ -19,8 +19,8 @@
         <w:tblLook w:val="04A0" w:firstRow="1" w:lastRow="0" w:firstColumn="1" w:lastColumn="0" w:noHBand="0" w:noVBand="1"/>
       </w:tblPr>
       <w:tblGrid>
-        <w:gridCol w:w="1701"/>
-        <w:gridCol w:w="8365"/>
+        <w:gridCol w:w="2127"/>
+        <w:gridCol w:w="7939"/>
       </w:tblGrid>
       <w:tr>
         <w:trPr>
@@ -46,6 +46,8 @@
                 <w:szCs w:val="32"/>
               </w:rPr>
             </w:pPr>
+            <w:bookmarkStart w:id="0" w:name="_GoBack"/>
+            <w:bookmarkEnd w:id="0"/>
             <w:r>
               <w:rPr>
                 <w:b/>
@@ -117,11 +119,95 @@
       </w:tr>
       <w:tr>
         <w:trPr>
+          <w:trHeight w:val="460"/>
+        </w:trPr>
+        <w:tc>
+          <w:tcPr>
+            <w:tcW w:w="2127" w:type="dxa"/>
+            <w:shd w:val="clear" w:color="auto" w:fill="B5CE9D"/>
+            <w:vAlign w:val="center"/>
+          </w:tcPr>
+          <w:p>
+            <w:pPr>
+              <w:pStyle w:val="Titre7"/>
+              <w:keepNext/>
+              <w:keepLines/>
+              <w:spacing w:before="200"/>
+              <w:outlineLvl w:val="6"/>
+              <w:rPr>
+                <w:rFonts w:asciiTheme="majorHAnsi" w:eastAsiaTheme="majorEastAsia" w:hAnsiTheme="majorHAnsi" w:cstheme="majorBidi"/>
+                <w:i/>
+                <w:iCs/>
+                <w:smallCaps w:val="0"/>
+                <w:color w:val="404040" w:themeColor="text1" w:themeTint="BF"/>
+                <w:spacing w:val="0"/>
+                <w:sz w:val="28"/>
+                <w:szCs w:val="28"/>
+                <w:lang w:bidi="ar-SA"/>
+              </w:rPr>
+            </w:pPr>
+            <w:r>
+              <w:rPr>
+                <w:rFonts w:asciiTheme="majorHAnsi" w:eastAsiaTheme="majorEastAsia" w:hAnsiTheme="majorHAnsi" w:cstheme="majorBidi"/>
+                <w:i/>
+                <w:iCs/>
+                <w:smallCaps w:val="0"/>
+                <w:color w:val="404040" w:themeColor="text1" w:themeTint="BF"/>
+                <w:spacing w:val="0"/>
+                <w:sz w:val="24"/>
+                <w:szCs w:val="28"/>
+                <w:lang w:bidi="ar-SA"/>
+              </w:rPr>
+              <w:t>Secteur d’activité</w:t>
+            </w:r>
+          </w:p>
+        </w:tc>
+        <w:tc>
+          <w:tcPr>
+            <w:tcW w:w="7939" w:type="dxa"/>
+            <w:vAlign w:val="center"/>
+          </w:tcPr>
+          <w:p>
+            <w:pPr>
+              <w:pStyle w:val="Paragraphedeliste"/>
+              <w:tabs>
+                <w:tab w:val="left" w:pos="34"/>
+              </w:tabs>
+              <w:spacing w:before="120"/>
+              <w:ind w:left="176" w:right="-108"/>
+              <w:jc w:val="left"/>
+              <w:rPr>
+                <w:b/>
+                <w:i/>
+                <w:noProof/>
+                <w:kern w:val="32"/>
+                <w:sz w:val="32"/>
+                <w:szCs w:val="32"/>
+                <w:lang w:eastAsia="fr-FR" w:bidi="ar-SA"/>
+              </w:rPr>
+            </w:pPr>
+            <w:r>
+              <w:rPr>
+                <w:b/>
+                <w:i/>
+                <w:noProof/>
+                <w:kern w:val="32"/>
+                <w:sz w:val="24"/>
+                <w:szCs w:val="32"/>
+                <w:lang w:eastAsia="fr-FR" w:bidi="ar-SA"/>
+              </w:rPr>
+              <w:t>Manutention de produits industriels</w:t>
+            </w:r>
+          </w:p>
+        </w:tc>
+      </w:tr>
+      <w:tr>
+        <w:trPr>
           <w:trHeight w:val="3225"/>
         </w:trPr>
         <w:tc>
           <w:tcPr>
-            <w:tcW w:w="1701" w:type="dxa"/>
+            <w:tcW w:w="2127" w:type="dxa"/>
             <w:shd w:val="clear" w:color="auto" w:fill="B5CE9D"/>
           </w:tcPr>
           <w:p>
@@ -151,7 +237,7 @@
         </w:tc>
         <w:tc>
           <w:tcPr>
-            <w:tcW w:w="8365" w:type="dxa"/>
+            <w:tcW w:w="7939" w:type="dxa"/>
           </w:tcPr>
           <w:p>
             <w:pPr>
@@ -181,71 +267,7 @@
                 <w:lang w:eastAsia="fr-FR" w:bidi="ar-SA"/>
               </w:rPr>
               <w:drawing>
-                <wp:anchor distT="0" distB="0" distL="114300" distR="114300" simplePos="0" relativeHeight="251663360" behindDoc="0" locked="0" layoutInCell="1" allowOverlap="1">
-                  <wp:simplePos x="0" y="0"/>
-                  <wp:positionH relativeFrom="column">
-                    <wp:posOffset>3448050</wp:posOffset>
-                  </wp:positionH>
-                  <wp:positionV relativeFrom="paragraph">
-                    <wp:posOffset>197485</wp:posOffset>
-                  </wp:positionV>
-                  <wp:extent cx="1214755" cy="586740"/>
-                  <wp:effectExtent l="19050" t="0" r="4445" b="0"/>
-                  <wp:wrapNone/>
-                  <wp:docPr id="5" name="Image 9" descr="E:\Dropbox\PartageXavier\Informatique\Cours\CI_01_Architecture\01_ArchitectureMaterielle\png\logo_scilab.png"/>
-                  <wp:cNvGraphicFramePr>
-                    <a:graphicFrameLocks xmlns:a="http://schemas.openxmlformats.org/drawingml/2006/main" noChangeAspect="1"/>
-                  </wp:cNvGraphicFramePr>
-                  <a:graphic xmlns:a="http://schemas.openxmlformats.org/drawingml/2006/main">
-                    <a:graphicData uri="http://schemas.openxmlformats.org/drawingml/2006/picture">
-                      <pic:pic xmlns:pic="http://schemas.openxmlformats.org/drawingml/2006/picture">
-                        <pic:nvPicPr>
-                          <pic:cNvPr id="0" name="Picture 9" descr="E:\Dropbox\PartageXavier\Informatique\Cours\CI_01_Architecture\01_ArchitectureMaterielle\png\logo_scilab.png"/>
-                          <pic:cNvPicPr>
-                            <a:picLocks noChangeAspect="1" noChangeArrowheads="1"/>
-                          </pic:cNvPicPr>
-                        </pic:nvPicPr>
-                        <pic:blipFill>
-                          <a:blip r:embed="rId9"/>
-                          <a:srcRect/>
-                          <a:stretch>
-                            <a:fillRect/>
-                          </a:stretch>
-                        </pic:blipFill>
-                        <pic:spPr bwMode="auto">
-                          <a:xfrm>
-                            <a:off x="0" y="0"/>
-                            <a:ext cx="1214755" cy="586740"/>
-                          </a:xfrm>
-                          <a:prstGeom prst="rect">
-                            <a:avLst/>
-                          </a:prstGeom>
-                          <a:noFill/>
-                          <a:ln w="9525">
-                            <a:noFill/>
-                            <a:miter lim="800000"/>
-                            <a:headEnd/>
-                            <a:tailEnd/>
-                          </a:ln>
-                        </pic:spPr>
-                      </pic:pic>
-                    </a:graphicData>
-                  </a:graphic>
-                </wp:anchor>
-              </w:drawing>
-            </w:r>
-            <w:r>
-              <w:rPr>
-                <w:b/>
-                <w:i/>
-                <w:noProof/>
-                <w:kern w:val="32"/>
-                <w:sz w:val="32"/>
-                <w:szCs w:val="32"/>
-                <w:lang w:eastAsia="fr-FR" w:bidi="ar-SA"/>
-              </w:rPr>
-              <w:drawing>
-                <wp:anchor distT="0" distB="0" distL="114300" distR="114300" simplePos="0" relativeHeight="251644927" behindDoc="0" locked="0" layoutInCell="1" allowOverlap="1">
+                <wp:anchor distT="0" distB="0" distL="114300" distR="114300" simplePos="0" relativeHeight="251644927" behindDoc="0" locked="0" layoutInCell="1" allowOverlap="1" wp14:anchorId="5453E2BB" wp14:editId="312DF1C2">
                   <wp:simplePos x="0" y="0"/>
                   <wp:positionH relativeFrom="column">
                     <wp:posOffset>103505</wp:posOffset>
@@ -270,7 +292,7 @@
                           </pic:cNvPicPr>
                         </pic:nvPicPr>
                         <pic:blipFill>
-                          <a:blip r:embed="rId10" cstate="print"/>
+                          <a:blip r:embed="rId9" cstate="print"/>
                           <a:srcRect/>
                           <a:stretch>
                             <a:fillRect/>
@@ -347,10 +369,10 @@
                   </v:handles>
                   <o:lock v:ext="edit" text="t" shapetype="t"/>
                 </v:shapetype>
-                <v:shape id="_x0000_s1033" type="#_x0000_t136" style="position:absolute;margin-left:190.2pt;margin-top:68.95pt;width:214.55pt;height:61.65pt;z-index:251645952;mso-position-horizontal-relative:text;mso-position-vertical-relative:text" fillcolor="#00b0f0" stroked="f" strokecolor="#92d050">
+                <v:shape id="_x0000_s1033" type="#_x0000_t136" style="position:absolute;margin-left:166.2pt;margin-top:103.45pt;width:214.55pt;height:27.15pt;z-index:251645952;mso-position-horizontal-relative:text;mso-position-vertical-relative:text" fillcolor="#00b0f0" stroked="f" strokecolor="#92d050">
                   <v:fill opacity=".5"/>
                   <v:shadow on="t" opacity="52429f"/>
-                  <v:textpath style="font-family:&quot;Arial Black&quot;;font-size:18pt;font-style:italic;v-text-kern:t" trim="t" fitpath="t" string="Axe Emericc&#10;Scilab - XCos"/>
+                  <v:textpath style="font-family:&quot;Arial Black&quot;;font-size:18pt;font-style:italic;v-text-kern:t" trim="t" fitpath="t" string="Axe Emericc"/>
                 </v:shape>
               </w:pict>
             </w:r>
@@ -359,11 +381,11 @@
       </w:tr>
       <w:tr>
         <w:trPr>
-          <w:trHeight w:val="8359"/>
+          <w:trHeight w:val="7756"/>
         </w:trPr>
         <w:tc>
           <w:tcPr>
-            <w:tcW w:w="1701" w:type="dxa"/>
+            <w:tcW w:w="2127" w:type="dxa"/>
             <w:shd w:val="clear" w:color="auto" w:fill="B5CE9D"/>
           </w:tcPr>
           <w:p>
@@ -393,7 +415,7 @@
         </w:tc>
         <w:tc>
           <w:tcPr>
-            <w:tcW w:w="8365" w:type="dxa"/>
+            <w:tcW w:w="7939" w:type="dxa"/>
           </w:tcPr>
           <w:p>
             <w:pPr>
@@ -420,6 +442,12 @@
               </w:rPr>
               <w:t>– Proposer un modèle</w:t>
             </w:r>
+            <w:r>
+              <w:rPr>
+                <w:b/>
+              </w:rPr>
+              <w:t xml:space="preserve"> – Mod-C2 – SLCI </w:t>
+            </w:r>
           </w:p>
           <w:p>
             <w:pPr>
@@ -434,10 +462,29 @@
               <w:jc w:val="left"/>
             </w:pPr>
             <w:r>
-              <w:t>- proposer un modèle de connaissance du système ou partie du systè</w:t>
+              <w:t>- proposer un modèle de comportement du système ou partie du système à partir des résultats expérimentaux.</w:t>
+            </w:r>
+          </w:p>
+          <w:p>
+            <w:pPr>
+              <w:jc w:val="left"/>
+            </w:pPr>
+            <w:r>
+              <w:t xml:space="preserve">- Mod-C2-S1 : </w:t>
             </w:r>
             <w:r>
-              <w:t>me à partir des lois physiques  (Mod-C4).</w:t>
+              <w:t>Identifier le comportement d’un système pour l’assimiler à un modèle canonique, à partir d’une réponse temporelle ou fréquentielle</w:t>
+            </w:r>
+          </w:p>
+          <w:p>
+            <w:pPr>
+              <w:jc w:val="left"/>
+            </w:pPr>
+            <w:r>
+              <w:t xml:space="preserve">- Mod-C2-S2 : </w:t>
+            </w:r>
+            <w:r>
+              <w:t>Établir un modèle de comportement à partir de relevés expérimentaux.</w:t>
             </w:r>
           </w:p>
           <w:p>
@@ -448,46 +495,10 @@
               </w:rPr>
             </w:pPr>
             <w:r>
-              <w:rPr>
-                <w:b/>
-              </w:rPr>
-              <w:t>Résoudre</w:t>
+              <w:t xml:space="preserve">- Mod-C3-S3 : </w:t>
             </w:r>
             <w:r>
-              <w:rPr>
-                <w:b/>
-              </w:rPr>
-              <w:t> :</w:t>
-            </w:r>
-          </w:p>
-          <w:p>
-            <w:pPr>
-              <w:jc w:val="left"/>
-            </w:pPr>
-            <w:r>
-              <w:t>À partir des modèles retenus l’étudiant doit être capable de :</w:t>
-            </w:r>
-          </w:p>
-          <w:p>
-            <w:pPr>
-              <w:jc w:val="left"/>
-            </w:pPr>
-            <w:r>
-              <w:t>- choisir une méthode de résolution analytique, graphique, numérique ;</w:t>
-            </w:r>
-          </w:p>
-          <w:p>
-            <w:pPr>
-              <w:jc w:val="left"/>
-            </w:pPr>
-            <w:r>
-              <w:t>- mettre en œuvre une méthode de résolution</w:t>
-            </w:r>
-            <w:r>
-              <w:t xml:space="preserve"> (Rés-C5)</w:t>
-            </w:r>
-            <w:r>
-              <w:t>.</w:t>
+              <w:t>On pourra étudier les systèmes du premier ordre présentant un retard pur.</w:t>
             </w:r>
           </w:p>
           <w:p>
@@ -500,7 +511,7 @@
                 <w:lang w:eastAsia="fr-FR" w:bidi="ar-SA"/>
               </w:rPr>
               <w:drawing>
-                <wp:anchor distT="0" distB="0" distL="114300" distR="114300" simplePos="0" relativeHeight="251662336" behindDoc="0" locked="0" layoutInCell="1" allowOverlap="1">
+                <wp:anchor distT="0" distB="0" distL="114300" distR="114300" simplePos="0" relativeHeight="251662336" behindDoc="0" locked="0" layoutInCell="1" allowOverlap="1" wp14:anchorId="27006E9B" wp14:editId="569FF923">
                   <wp:simplePos x="0" y="0"/>
                   <wp:positionH relativeFrom="column">
                     <wp:posOffset>528490</wp:posOffset>
@@ -525,7 +536,7 @@
                           </pic:cNvPicPr>
                         </pic:nvPicPr>
                         <pic:blipFill>
-                          <a:blip r:embed="rId11" cstate="print"/>
+                          <a:blip r:embed="rId10" cstate="print"/>
                           <a:srcRect/>
                           <a:stretch>
                             <a:fillRect/>
@@ -556,7 +567,7 @@
         </w:trPr>
         <w:tc>
           <w:tcPr>
-            <w:tcW w:w="1701" w:type="dxa"/>
+            <w:tcW w:w="2127" w:type="dxa"/>
             <w:shd w:val="clear" w:color="auto" w:fill="B5CE9D"/>
             <w:vAlign w:val="center"/>
           </w:tcPr>
@@ -597,7 +608,7 @@
         </w:tc>
         <w:tc>
           <w:tcPr>
-            <w:tcW w:w="8365" w:type="dxa"/>
+            <w:tcW w:w="7939" w:type="dxa"/>
             <w:vAlign w:val="center"/>
           </w:tcPr>
           <w:p>
@@ -634,7 +645,7 @@
                 <w:sz w:val="28"/>
                 <w:szCs w:val="24"/>
               </w:rPr>
-              <w:t>ressource sur Scilab – Xcos</w:t>
+              <w:t xml:space="preserve">ressource sur </w:t>
             </w:r>
             <w:r>
               <w:rPr>
@@ -644,7 +655,7 @@
                 <w:sz w:val="28"/>
                 <w:szCs w:val="24"/>
               </w:rPr>
-              <w:t>– PowerPoint (PDF)</w:t>
+              <w:t>l’axe Emericc (Fichier PPT)</w:t>
             </w:r>
           </w:p>
         </w:tc>
@@ -655,7 +666,7 @@
         </w:trPr>
         <w:tc>
           <w:tcPr>
-            <w:tcW w:w="1701" w:type="dxa"/>
+            <w:tcW w:w="2127" w:type="dxa"/>
             <w:shd w:val="clear" w:color="auto" w:fill="B5CE9D"/>
             <w:vAlign w:val="center"/>
           </w:tcPr>
@@ -689,7 +700,7 @@
         </w:tc>
         <w:tc>
           <w:tcPr>
-            <w:tcW w:w="8365" w:type="dxa"/>
+            <w:tcW w:w="7939" w:type="dxa"/>
             <w:vAlign w:val="center"/>
           </w:tcPr>
           <w:p>
@@ -734,9 +745,9 @@
       <w:pPr>
         <w:jc w:val="left"/>
         <w:sectPr>
-          <w:headerReference w:type="default" r:id="rId12"/>
-          <w:footerReference w:type="default" r:id="rId13"/>
-          <w:footerReference w:type="first" r:id="rId14"/>
+          <w:headerReference w:type="default" r:id="rId11"/>
+          <w:footerReference w:type="default" r:id="rId12"/>
+          <w:footerReference w:type="first" r:id="rId13"/>
           <w:pgSz w:w="11906" w:h="16838" w:code="9"/>
           <w:pgMar w:top="958" w:right="1080" w:bottom="1440" w:left="1080" w:header="425" w:footer="491" w:gutter="0"/>
           <w:cols w:space="708"/>
@@ -757,7 +768,7 @@
           <w:lang w:eastAsia="fr-FR"/>
         </w:rPr>
         <w:lastRenderedPageBreak/>
-        <w:t>Introduction</w:t>
+        <w:t>Mise en situation</w:t>
       </w:r>
     </w:p>
     <w:p>
@@ -826,514 +837,6 @@
     </w:p>
     <w:p>
       <w:pPr>
-        <w:rPr>
-          <w:lang w:eastAsia="fr-FR"/>
-        </w:rPr>
-      </w:pPr>
-    </w:p>
-    <w:p>
-      <w:pPr>
-        <w:jc w:val="center"/>
-        <w:rPr>
-          <w:lang w:eastAsia="fr-FR"/>
-        </w:rPr>
-      </w:pPr>
-      <w:r>
-        <w:rPr>
-          <w:noProof/>
-          <w:lang w:eastAsia="fr-FR" w:bidi="ar-SA"/>
-        </w:rPr>
-        <w:drawing>
-          <wp:inline distT="0" distB="0" distL="0" distR="0">
-            <wp:extent cx="3982064" cy="2204720"/>
-            <wp:effectExtent l="0" t="0" r="0" b="0"/>
-            <wp:docPr id="17" name="Image 17" descr="C:\Users\Xavier Pessoles\Dropbox\PartageXavier\PTSI\TP\Serie_3_SLCI_Scilab\Ressources\REQ.png"/>
-            <wp:cNvGraphicFramePr>
-              <a:graphicFrameLocks xmlns:a="http://schemas.openxmlformats.org/drawingml/2006/main" noChangeAspect="1"/>
-            </wp:cNvGraphicFramePr>
-            <a:graphic xmlns:a="http://schemas.openxmlformats.org/drawingml/2006/main">
-              <a:graphicData uri="http://schemas.openxmlformats.org/drawingml/2006/picture">
-                <pic:pic xmlns:pic="http://schemas.openxmlformats.org/drawingml/2006/picture">
-                  <pic:nvPicPr>
-                    <pic:cNvPr id="0" name="Picture 4" descr="C:\Users\Xavier Pessoles\Dropbox\PartageXavier\PTSI\TP\Serie_3_SLCI_Scilab\Ressources\REQ.png"/>
-                    <pic:cNvPicPr>
-                      <a:picLocks noChangeAspect="1" noChangeArrowheads="1"/>
-                    </pic:cNvPicPr>
-                  </pic:nvPicPr>
-                  <pic:blipFill>
-                    <a:blip r:embed="rId15">
-                      <a:extLst>
-                        <a:ext uri="{28A0092B-C50C-407E-A947-70E740481C1C}">
-                          <a14:useLocalDpi xmlns:a14="http://schemas.microsoft.com/office/drawing/2010/main" val="0"/>
-                        </a:ext>
-                      </a:extLst>
-                    </a:blip>
-                    <a:srcRect/>
-                    <a:stretch>
-                      <a:fillRect/>
-                    </a:stretch>
-                  </pic:blipFill>
-                  <pic:spPr bwMode="auto">
-                    <a:xfrm>
-                      <a:off x="0" y="0"/>
-                      <a:ext cx="3982064" cy="2204720"/>
-                    </a:xfrm>
-                    <a:prstGeom prst="rect">
-                      <a:avLst/>
-                    </a:prstGeom>
-                    <a:noFill/>
-                    <a:ln>
-                      <a:noFill/>
-                    </a:ln>
-                  </pic:spPr>
-                </pic:pic>
-              </a:graphicData>
-            </a:graphic>
-          </wp:inline>
-        </w:drawing>
-      </w:r>
-    </w:p>
-    <w:p>
-      <w:pPr>
-        <w:rPr>
-          <w:lang w:eastAsia="fr-FR"/>
-        </w:rPr>
-      </w:pPr>
-    </w:p>
-    <w:tbl>
-      <w:tblPr>
-        <w:tblStyle w:val="Trameclaire-Accent13"/>
-        <w:tblW w:w="9962" w:type="dxa"/>
-        <w:tblLook w:val="04A0" w:firstRow="1" w:lastRow="0" w:firstColumn="1" w:lastColumn="0" w:noHBand="0" w:noVBand="1"/>
-      </w:tblPr>
-      <w:tblGrid>
-        <w:gridCol w:w="1498"/>
-        <w:gridCol w:w="737"/>
-        <w:gridCol w:w="4205"/>
-        <w:gridCol w:w="1587"/>
-        <w:gridCol w:w="1935"/>
-      </w:tblGrid>
-      <w:tr>
-        <w:trPr>
-          <w:cnfStyle w:val="100000000000" w:firstRow="1" w:lastRow="0" w:firstColumn="0" w:lastColumn="0" w:oddVBand="0" w:evenVBand="0" w:oddHBand="0" w:evenHBand="0" w:firstRowFirstColumn="0" w:firstRowLastColumn="0" w:lastRowFirstColumn="0" w:lastRowLastColumn="0"/>
-          <w:trHeight w:val="256"/>
-        </w:trPr>
-        <w:tc>
-          <w:tcPr>
-            <w:cnfStyle w:val="001000000000" w:firstRow="0" w:lastRow="0" w:firstColumn="1" w:lastColumn="0" w:oddVBand="0" w:evenVBand="0" w:oddHBand="0" w:evenHBand="0" w:firstRowFirstColumn="0" w:firstRowLastColumn="0" w:lastRowFirstColumn="0" w:lastRowLastColumn="0"/>
-            <w:tcW w:w="1498" w:type="dxa"/>
-          </w:tcPr>
-          <w:p>
-            <w:pPr>
-              <w:rPr>
-                <w:lang w:eastAsia="fr-FR"/>
-              </w:rPr>
-            </w:pPr>
-            <w:r>
-              <w:rPr>
-                <w:lang w:eastAsia="fr-FR"/>
-              </w:rPr>
-              <w:t>Exigence</w:t>
-            </w:r>
-          </w:p>
-        </w:tc>
-        <w:tc>
-          <w:tcPr>
-            <w:tcW w:w="737" w:type="dxa"/>
-            <w:vAlign w:val="center"/>
-          </w:tcPr>
-          <w:p>
-            <w:pPr>
-              <w:jc w:val="center"/>
-              <w:cnfStyle w:val="100000000000" w:firstRow="1" w:lastRow="0" w:firstColumn="0" w:lastColumn="0" w:oddVBand="0" w:evenVBand="0" w:oddHBand="0" w:evenHBand="0" w:firstRowFirstColumn="0" w:firstRowLastColumn="0" w:lastRowFirstColumn="0" w:lastRowLastColumn="0"/>
-              <w:rPr>
-                <w:lang w:eastAsia="fr-FR"/>
-              </w:rPr>
-            </w:pPr>
-          </w:p>
-        </w:tc>
-        <w:tc>
-          <w:tcPr>
-            <w:tcW w:w="4205" w:type="dxa"/>
-          </w:tcPr>
-          <w:p>
-            <w:pPr>
-              <w:cnfStyle w:val="100000000000" w:firstRow="1" w:lastRow="0" w:firstColumn="0" w:lastColumn="0" w:oddVBand="0" w:evenVBand="0" w:oddHBand="0" w:evenHBand="0" w:firstRowFirstColumn="0" w:firstRowLastColumn="0" w:lastRowFirstColumn="0" w:lastRowLastColumn="0"/>
-              <w:rPr>
-                <w:lang w:eastAsia="fr-FR"/>
-              </w:rPr>
-            </w:pPr>
-            <w:r>
-              <w:rPr>
-                <w:lang w:eastAsia="fr-FR"/>
-              </w:rPr>
-              <w:t>Critère</w:t>
-            </w:r>
-          </w:p>
-        </w:tc>
-        <w:tc>
-          <w:tcPr>
-            <w:tcW w:w="1587" w:type="dxa"/>
-          </w:tcPr>
-          <w:p>
-            <w:pPr>
-              <w:cnfStyle w:val="100000000000" w:firstRow="1" w:lastRow="0" w:firstColumn="0" w:lastColumn="0" w:oddVBand="0" w:evenVBand="0" w:oddHBand="0" w:evenHBand="0" w:firstRowFirstColumn="0" w:firstRowLastColumn="0" w:lastRowFirstColumn="0" w:lastRowLastColumn="0"/>
-              <w:rPr>
-                <w:lang w:eastAsia="fr-FR"/>
-              </w:rPr>
-            </w:pPr>
-            <w:r>
-              <w:rPr>
-                <w:lang w:eastAsia="fr-FR"/>
-              </w:rPr>
-              <w:t>Niveau</w:t>
-            </w:r>
-          </w:p>
-        </w:tc>
-        <w:tc>
-          <w:tcPr>
-            <w:tcW w:w="1935" w:type="dxa"/>
-          </w:tcPr>
-          <w:p>
-            <w:pPr>
-              <w:cnfStyle w:val="100000000000" w:firstRow="1" w:lastRow="0" w:firstColumn="0" w:lastColumn="0" w:oddVBand="0" w:evenVBand="0" w:oddHBand="0" w:evenHBand="0" w:firstRowFirstColumn="0" w:firstRowLastColumn="0" w:lastRowFirstColumn="0" w:lastRowLastColumn="0"/>
-              <w:rPr>
-                <w:lang w:eastAsia="fr-FR"/>
-              </w:rPr>
-            </w:pPr>
-            <w:r>
-              <w:rPr>
-                <w:lang w:eastAsia="fr-FR"/>
-              </w:rPr>
-              <w:t>Flexibilité</w:t>
-            </w:r>
-          </w:p>
-        </w:tc>
-      </w:tr>
-      <w:tr>
-        <w:trPr>
-          <w:cnfStyle w:val="000000100000" w:firstRow="0" w:lastRow="0" w:firstColumn="0" w:lastColumn="0" w:oddVBand="0" w:evenVBand="0" w:oddHBand="1" w:evenHBand="0" w:firstRowFirstColumn="0" w:firstRowLastColumn="0" w:lastRowFirstColumn="0" w:lastRowLastColumn="0"/>
-          <w:trHeight w:val="256"/>
-        </w:trPr>
-        <w:tc>
-          <w:tcPr>
-            <w:cnfStyle w:val="001000000000" w:firstRow="0" w:lastRow="0" w:firstColumn="1" w:lastColumn="0" w:oddVBand="0" w:evenVBand="0" w:oddHBand="0" w:evenHBand="0" w:firstRowFirstColumn="0" w:firstRowLastColumn="0" w:lastRowFirstColumn="0" w:lastRowLastColumn="0"/>
-            <w:tcW w:w="1498" w:type="dxa"/>
-          </w:tcPr>
-          <w:p>
-            <w:pPr>
-              <w:rPr>
-                <w:lang w:eastAsia="fr-FR"/>
-              </w:rPr>
-            </w:pPr>
-            <w:r>
-              <w:rPr>
-                <w:lang w:eastAsia="fr-FR"/>
-              </w:rPr>
-              <w:t>1.2</w:t>
-            </w:r>
-          </w:p>
-        </w:tc>
-        <w:tc>
-          <w:tcPr>
-            <w:tcW w:w="737" w:type="dxa"/>
-            <w:vAlign w:val="center"/>
-          </w:tcPr>
-          <w:p>
-            <w:pPr>
-              <w:jc w:val="center"/>
-              <w:cnfStyle w:val="000000100000" w:firstRow="0" w:lastRow="0" w:firstColumn="0" w:lastColumn="0" w:oddVBand="0" w:evenVBand="0" w:oddHBand="1" w:evenHBand="0" w:firstRowFirstColumn="0" w:firstRowLastColumn="0" w:lastRowFirstColumn="0" w:lastRowLastColumn="0"/>
-              <w:rPr>
-                <w:b/>
-                <w:lang w:eastAsia="fr-FR"/>
-              </w:rPr>
-            </w:pPr>
-            <w:r>
-              <w:rPr>
-                <w:b/>
-                <w:lang w:eastAsia="fr-FR"/>
-              </w:rPr>
-              <w:t>C2</w:t>
-            </w:r>
-          </w:p>
-        </w:tc>
-        <w:tc>
-          <w:tcPr>
-            <w:tcW w:w="4205" w:type="dxa"/>
-          </w:tcPr>
-          <w:p>
-            <w:pPr>
-              <w:cnfStyle w:val="000000100000" w:firstRow="0" w:lastRow="0" w:firstColumn="0" w:lastColumn="0" w:oddVBand="0" w:evenVBand="0" w:oddHBand="1" w:evenHBand="0" w:firstRowFirstColumn="0" w:firstRowLastColumn="0" w:lastRowFirstColumn="0" w:lastRowLastColumn="0"/>
-              <w:rPr>
-                <w:lang w:eastAsia="fr-FR"/>
-              </w:rPr>
-            </w:pPr>
-            <w:r>
-              <w:rPr>
-                <w:lang w:eastAsia="fr-FR"/>
-              </w:rPr>
-              <w:t>Vitesse de déplacement du chariot</w:t>
-            </w:r>
-          </w:p>
-        </w:tc>
-        <w:tc>
-          <w:tcPr>
-            <w:tcW w:w="1587" w:type="dxa"/>
-          </w:tcPr>
-          <w:p>
-            <w:pPr>
-              <w:cnfStyle w:val="000000100000" w:firstRow="0" w:lastRow="0" w:firstColumn="0" w:lastColumn="0" w:oddVBand="0" w:evenVBand="0" w:oddHBand="1" w:evenHBand="0" w:firstRowFirstColumn="0" w:firstRowLastColumn="0" w:lastRowFirstColumn="0" w:lastRowLastColumn="0"/>
-              <w:rPr>
-                <w:lang w:eastAsia="fr-FR"/>
-              </w:rPr>
-            </w:pPr>
-            <w:r>
-              <w:rPr>
-                <w:lang w:eastAsia="fr-FR"/>
-              </w:rPr>
-              <w:t>13,6 m/min</w:t>
-            </w:r>
-          </w:p>
-        </w:tc>
-        <w:tc>
-          <w:tcPr>
-            <w:tcW w:w="1935" w:type="dxa"/>
-          </w:tcPr>
-          <w:p>
-            <w:pPr>
-              <w:cnfStyle w:val="000000100000" w:firstRow="0" w:lastRow="0" w:firstColumn="0" w:lastColumn="0" w:oddVBand="0" w:evenVBand="0" w:oddHBand="1" w:evenHBand="0" w:firstRowFirstColumn="0" w:firstRowLastColumn="0" w:lastRowFirstColumn="0" w:lastRowLastColumn="0"/>
-              <w:rPr>
-                <w:lang w:eastAsia="fr-FR"/>
-              </w:rPr>
-            </w:pPr>
-            <w:r>
-              <w:rPr>
-                <w:lang w:eastAsia="fr-FR"/>
-              </w:rPr>
-              <w:t>Mini</w:t>
-            </w:r>
-          </w:p>
-        </w:tc>
-      </w:tr>
-      <w:tr>
-        <w:trPr>
-          <w:trHeight w:val="256"/>
-        </w:trPr>
-        <w:tc>
-          <w:tcPr>
-            <w:cnfStyle w:val="001000000000" w:firstRow="0" w:lastRow="0" w:firstColumn="1" w:lastColumn="0" w:oddVBand="0" w:evenVBand="0" w:oddHBand="0" w:evenHBand="0" w:firstRowFirstColumn="0" w:firstRowLastColumn="0" w:lastRowFirstColumn="0" w:lastRowLastColumn="0"/>
-            <w:tcW w:w="1498" w:type="dxa"/>
-          </w:tcPr>
-          <w:p>
-            <w:pPr>
-              <w:rPr>
-                <w:lang w:eastAsia="fr-FR"/>
-              </w:rPr>
-            </w:pPr>
-          </w:p>
-        </w:tc>
-        <w:tc>
-          <w:tcPr>
-            <w:tcW w:w="737" w:type="dxa"/>
-            <w:vAlign w:val="center"/>
-          </w:tcPr>
-          <w:p>
-            <w:pPr>
-              <w:jc w:val="center"/>
-              <w:cnfStyle w:val="000000000000" w:firstRow="0" w:lastRow="0" w:firstColumn="0" w:lastColumn="0" w:oddVBand="0" w:evenVBand="0" w:oddHBand="0" w:evenHBand="0" w:firstRowFirstColumn="0" w:firstRowLastColumn="0" w:lastRowFirstColumn="0" w:lastRowLastColumn="0"/>
-              <w:rPr>
-                <w:b/>
-                <w:lang w:eastAsia="fr-FR"/>
-              </w:rPr>
-            </w:pPr>
-            <w:r>
-              <w:rPr>
-                <w:b/>
-                <w:lang w:eastAsia="fr-FR"/>
-              </w:rPr>
-              <w:t>C3</w:t>
-            </w:r>
-          </w:p>
-        </w:tc>
-        <w:tc>
-          <w:tcPr>
-            <w:tcW w:w="4205" w:type="dxa"/>
-          </w:tcPr>
-          <w:p>
-            <w:pPr>
-              <w:cnfStyle w:val="000000000000" w:firstRow="0" w:lastRow="0" w:firstColumn="0" w:lastColumn="0" w:oddVBand="0" w:evenVBand="0" w:oddHBand="0" w:evenHBand="0" w:firstRowFirstColumn="0" w:firstRowLastColumn="0" w:lastRowFirstColumn="0" w:lastRowLastColumn="0"/>
-              <w:rPr>
-                <w:lang w:eastAsia="fr-FR"/>
-              </w:rPr>
-            </w:pPr>
-            <w:r>
-              <w:rPr>
-                <w:lang w:eastAsia="fr-FR"/>
-              </w:rPr>
-              <w:t>Écart statique sur la vitesse de déplacement</w:t>
-            </w:r>
-          </w:p>
-        </w:tc>
-        <w:tc>
-          <w:tcPr>
-            <w:tcW w:w="1587" w:type="dxa"/>
-          </w:tcPr>
-          <w:p>
-            <w:pPr>
-              <w:cnfStyle w:val="000000000000" w:firstRow="0" w:lastRow="0" w:firstColumn="0" w:lastColumn="0" w:oddVBand="0" w:evenVBand="0" w:oddHBand="0" w:evenHBand="0" w:firstRowFirstColumn="0" w:firstRowLastColumn="0" w:lastRowFirstColumn="0" w:lastRowLastColumn="0"/>
-              <w:rPr>
-                <w:lang w:eastAsia="fr-FR"/>
-              </w:rPr>
-            </w:pPr>
-            <w:r>
-              <w:rPr>
-                <w:lang w:eastAsia="fr-FR"/>
-              </w:rPr>
-              <w:t>0,2 m/min</w:t>
-            </w:r>
-          </w:p>
-        </w:tc>
-        <w:tc>
-          <w:tcPr>
-            <w:tcW w:w="1935" w:type="dxa"/>
-          </w:tcPr>
-          <w:p>
-            <w:pPr>
-              <w:cnfStyle w:val="000000000000" w:firstRow="0" w:lastRow="0" w:firstColumn="0" w:lastColumn="0" w:oddVBand="0" w:evenVBand="0" w:oddHBand="0" w:evenHBand="0" w:firstRowFirstColumn="0" w:firstRowLastColumn="0" w:lastRowFirstColumn="0" w:lastRowLastColumn="0"/>
-              <w:rPr>
-                <w:lang w:eastAsia="fr-FR"/>
-              </w:rPr>
-            </w:pPr>
-            <w:r>
-              <w:rPr>
-                <w:lang w:eastAsia="fr-FR"/>
-              </w:rPr>
-              <w:t>Maxi</w:t>
-            </w:r>
-          </w:p>
-        </w:tc>
-      </w:tr>
-      <w:tr>
-        <w:trPr>
-          <w:cnfStyle w:val="000000100000" w:firstRow="0" w:lastRow="0" w:firstColumn="0" w:lastColumn="0" w:oddVBand="0" w:evenVBand="0" w:oddHBand="1" w:evenHBand="0" w:firstRowFirstColumn="0" w:firstRowLastColumn="0" w:lastRowFirstColumn="0" w:lastRowLastColumn="0"/>
-          <w:trHeight w:val="269"/>
-        </w:trPr>
-        <w:tc>
-          <w:tcPr>
-            <w:cnfStyle w:val="001000000000" w:firstRow="0" w:lastRow="0" w:firstColumn="1" w:lastColumn="0" w:oddVBand="0" w:evenVBand="0" w:oddHBand="0" w:evenHBand="0" w:firstRowFirstColumn="0" w:firstRowLastColumn="0" w:lastRowFirstColumn="0" w:lastRowLastColumn="0"/>
-            <w:tcW w:w="1498" w:type="dxa"/>
-          </w:tcPr>
-          <w:p>
-            <w:pPr>
-              <w:rPr>
-                <w:lang w:eastAsia="fr-FR"/>
-              </w:rPr>
-            </w:pPr>
-            <w:r>
-              <w:rPr>
-                <w:lang w:eastAsia="fr-FR"/>
-              </w:rPr>
-              <w:t>1.3</w:t>
-            </w:r>
-          </w:p>
-        </w:tc>
-        <w:tc>
-          <w:tcPr>
-            <w:tcW w:w="737" w:type="dxa"/>
-            <w:vAlign w:val="center"/>
-          </w:tcPr>
-          <w:p>
-            <w:pPr>
-              <w:jc w:val="center"/>
-              <w:cnfStyle w:val="000000100000" w:firstRow="0" w:lastRow="0" w:firstColumn="0" w:lastColumn="0" w:oddVBand="0" w:evenVBand="0" w:oddHBand="1" w:evenHBand="0" w:firstRowFirstColumn="0" w:firstRowLastColumn="0" w:lastRowFirstColumn="0" w:lastRowLastColumn="0"/>
-              <w:rPr>
-                <w:b/>
-                <w:lang w:eastAsia="fr-FR"/>
-              </w:rPr>
-            </w:pPr>
-            <w:r>
-              <w:rPr>
-                <w:b/>
-                <w:lang w:eastAsia="fr-FR"/>
-              </w:rPr>
-              <w:t>C4</w:t>
-            </w:r>
-          </w:p>
-        </w:tc>
-        <w:tc>
-          <w:tcPr>
-            <w:tcW w:w="4205" w:type="dxa"/>
-          </w:tcPr>
-          <w:p>
-            <w:pPr>
-              <w:cnfStyle w:val="000000100000" w:firstRow="0" w:lastRow="0" w:firstColumn="0" w:lastColumn="0" w:oddVBand="0" w:evenVBand="0" w:oddHBand="1" w:evenHBand="0" w:firstRowFirstColumn="0" w:firstRowLastColumn="0" w:lastRowFirstColumn="0" w:lastRowLastColumn="0"/>
-              <w:rPr>
-                <w:lang w:eastAsia="fr-FR"/>
-              </w:rPr>
-            </w:pPr>
-            <w:r>
-              <w:rPr>
-                <w:lang w:eastAsia="fr-FR"/>
-              </w:rPr>
-              <w:t>Écart statique</w:t>
-            </w:r>
-            <w:r>
-              <w:rPr>
-                <w:lang w:eastAsia="fr-FR"/>
-              </w:rPr>
-              <w:t xml:space="preserve"> de position</w:t>
-            </w:r>
-          </w:p>
-        </w:tc>
-        <w:tc>
-          <w:tcPr>
-            <w:tcW w:w="1587" w:type="dxa"/>
-          </w:tcPr>
-          <w:p>
-            <w:pPr>
-              <w:cnfStyle w:val="000000100000" w:firstRow="0" w:lastRow="0" w:firstColumn="0" w:lastColumn="0" w:oddVBand="0" w:evenVBand="0" w:oddHBand="1" w:evenHBand="0" w:firstRowFirstColumn="0" w:firstRowLastColumn="0" w:lastRowFirstColumn="0" w:lastRowLastColumn="0"/>
-              <w:rPr>
-                <w:lang w:eastAsia="fr-FR"/>
-              </w:rPr>
-            </w:pPr>
-            <w:r>
-              <w:rPr>
-                <w:lang w:eastAsia="fr-FR"/>
-              </w:rPr>
-              <w:t>Nul</w:t>
-            </w:r>
-          </w:p>
-        </w:tc>
-        <w:tc>
-          <w:tcPr>
-            <w:tcW w:w="1935" w:type="dxa"/>
-          </w:tcPr>
-          <w:p>
-            <w:pPr>
-              <w:cnfStyle w:val="000000100000" w:firstRow="0" w:lastRow="0" w:firstColumn="0" w:lastColumn="0" w:oddVBand="0" w:evenVBand="0" w:oddHBand="1" w:evenHBand="0" w:firstRowFirstColumn="0" w:firstRowLastColumn="0" w:lastRowFirstColumn="0" w:lastRowLastColumn="0"/>
-              <w:rPr>
-                <w:lang w:eastAsia="fr-FR"/>
-              </w:rPr>
-            </w:pPr>
-            <w:r>
-              <w:rPr>
-                <w:lang w:eastAsia="fr-FR"/>
-              </w:rPr>
-              <w:t>Aucune</w:t>
-            </w:r>
-          </w:p>
-        </w:tc>
-      </w:tr>
-    </w:tbl>
-    <w:p>
-      <w:pPr>
-        <w:rPr>
-          <w:lang w:eastAsia="fr-FR"/>
-        </w:rPr>
-      </w:pPr>
-    </w:p>
-    <w:p>
-      <w:pPr>
         <w:pStyle w:val="Titre2"/>
         <w:rPr>
           <w:lang w:eastAsia="fr-FR"/>
@@ -1343,285 +846,121 @@
         <w:rPr>
           <w:lang w:eastAsia="fr-FR"/>
         </w:rPr>
-        <w:t>Structure interne</w:t>
+        <w:t>Mise en œuvre du système</w:t>
       </w:r>
     </w:p>
     <w:p>
       <w:pPr>
+        <w:pStyle w:val="Paragraphedeliste"/>
+        <w:numPr>
+          <w:ilvl w:val="0"/>
+          <w:numId w:val="39"/>
+        </w:numPr>
         <w:rPr>
-          <w:lang w:val="en-US"/>
-        </w:rPr>
-      </w:pPr>
-    </w:p>
-    <w:p>
-      <w:pPr>
-        <w:jc w:val="center"/>
-        <w:rPr>
-          <w:lang w:val="en-US"/>
-        </w:rPr>
-      </w:pPr>
-      <w:r>
-        <w:rPr>
-          <w:noProof/>
-          <w:lang w:eastAsia="fr-FR" w:bidi="ar-SA"/>
-        </w:rPr>
-        <w:drawing>
-          <wp:inline distT="0" distB="0" distL="0" distR="0" wp14:anchorId="5D97BA1A" wp14:editId="20CB5675">
-            <wp:extent cx="6181725" cy="2400300"/>
-            <wp:effectExtent l="0" t="0" r="0" b="0"/>
-            <wp:docPr id="2" name="Image 2" descr="C:\Users\Xavier Pessoles\Dropbox\PartageXavier\PTSI\TP\Serie_3_SLCI_Scilab\Ressources\Sans Titre1.png"/>
-            <wp:cNvGraphicFramePr>
-              <a:graphicFrameLocks xmlns:a="http://schemas.openxmlformats.org/drawingml/2006/main" noChangeAspect="1"/>
-            </wp:cNvGraphicFramePr>
-            <a:graphic xmlns:a="http://schemas.openxmlformats.org/drawingml/2006/main">
-              <a:graphicData uri="http://schemas.openxmlformats.org/drawingml/2006/picture">
-                <pic:pic xmlns:pic="http://schemas.openxmlformats.org/drawingml/2006/picture">
-                  <pic:nvPicPr>
-                    <pic:cNvPr id="0" name="Picture 4" descr="C:\Users\Xavier Pessoles\Dropbox\PartageXavier\PTSI\TP\Serie_3_SLCI_Scilab\Ressources\Sans Titre1.png"/>
-                    <pic:cNvPicPr>
-                      <a:picLocks noChangeAspect="1" noChangeArrowheads="1"/>
-                    </pic:cNvPicPr>
-                  </pic:nvPicPr>
-                  <pic:blipFill>
-                    <a:blip r:embed="rId16">
-                      <a:extLst>
-                        <a:ext uri="{28A0092B-C50C-407E-A947-70E740481C1C}">
-                          <a14:useLocalDpi xmlns:a14="http://schemas.microsoft.com/office/drawing/2010/main" val="0"/>
-                        </a:ext>
-                      </a:extLst>
-                    </a:blip>
-                    <a:srcRect/>
-                    <a:stretch>
-                      <a:fillRect/>
-                    </a:stretch>
-                  </pic:blipFill>
-                  <pic:spPr bwMode="auto">
-                    <a:xfrm>
-                      <a:off x="0" y="0"/>
-                      <a:ext cx="6181725" cy="2400300"/>
-                    </a:xfrm>
-                    <a:prstGeom prst="rect">
-                      <a:avLst/>
-                    </a:prstGeom>
-                    <a:noFill/>
-                    <a:ln>
-                      <a:noFill/>
-                    </a:ln>
-                  </pic:spPr>
-                </pic:pic>
-              </a:graphicData>
-            </a:graphic>
-          </wp:inline>
-        </w:drawing>
-      </w:r>
-    </w:p>
-    <w:p>
-      <w:pPr>
-        <w:jc w:val="center"/>
-        <w:rPr>
-          <w:lang w:val="en-US" w:eastAsia="fr-FR"/>
-        </w:rPr>
-      </w:pPr>
-    </w:p>
-    <w:p>
-      <w:pPr>
-        <w:jc w:val="center"/>
-        <w:rPr>
-          <w:lang w:val="en-US" w:eastAsia="fr-FR"/>
-        </w:rPr>
-      </w:pPr>
-      <w:r>
-        <w:rPr>
-          <w:noProof/>
-          <w:lang w:eastAsia="fr-FR" w:bidi="ar-SA"/>
-        </w:rPr>
-        <w:drawing>
-          <wp:inline distT="0" distB="0" distL="0" distR="0" wp14:anchorId="4C73AA5B" wp14:editId="0C5B45B8">
-            <wp:extent cx="6181725" cy="2200275"/>
-            <wp:effectExtent l="0" t="0" r="0" b="0"/>
-            <wp:docPr id="4" name="Image 4" descr="C:\Users\Xavier Pessoles\Dropbox\PartageXavier\PTSI\TP\Serie_3_SLCI_Scilab\Ressources\BDD.png"/>
-            <wp:cNvGraphicFramePr>
-              <a:graphicFrameLocks xmlns:a="http://schemas.openxmlformats.org/drawingml/2006/main" noChangeAspect="1"/>
-            </wp:cNvGraphicFramePr>
-            <a:graphic xmlns:a="http://schemas.openxmlformats.org/drawingml/2006/main">
-              <a:graphicData uri="http://schemas.openxmlformats.org/drawingml/2006/picture">
-                <pic:pic xmlns:pic="http://schemas.openxmlformats.org/drawingml/2006/picture">
-                  <pic:nvPicPr>
-                    <pic:cNvPr id="0" name="Picture 5" descr="C:\Users\Xavier Pessoles\Dropbox\PartageXavier\PTSI\TP\Serie_3_SLCI_Scilab\Ressources\BDD.png"/>
-                    <pic:cNvPicPr>
-                      <a:picLocks noChangeAspect="1" noChangeArrowheads="1"/>
-                    </pic:cNvPicPr>
-                  </pic:nvPicPr>
-                  <pic:blipFill>
-                    <a:blip r:embed="rId17">
-                      <a:extLst>
-                        <a:ext uri="{28A0092B-C50C-407E-A947-70E740481C1C}">
-                          <a14:useLocalDpi xmlns:a14="http://schemas.microsoft.com/office/drawing/2010/main" val="0"/>
-                        </a:ext>
-                      </a:extLst>
-                    </a:blip>
-                    <a:srcRect/>
-                    <a:stretch>
-                      <a:fillRect/>
-                    </a:stretch>
-                  </pic:blipFill>
-                  <pic:spPr bwMode="auto">
-                    <a:xfrm>
-                      <a:off x="0" y="0"/>
-                      <a:ext cx="6181725" cy="2200275"/>
-                    </a:xfrm>
-                    <a:prstGeom prst="rect">
-                      <a:avLst/>
-                    </a:prstGeom>
-                    <a:noFill/>
-                    <a:ln>
-                      <a:noFill/>
-                    </a:ln>
-                  </pic:spPr>
-                </pic:pic>
-              </a:graphicData>
-            </a:graphic>
-          </wp:inline>
-        </w:drawing>
-      </w:r>
-    </w:p>
-    <w:p>
-      <w:pPr>
-        <w:rPr>
-          <w:rFonts w:ascii="Cambria Math" w:hAnsi="Cambria Math"/>
           <w:lang w:eastAsia="fr-FR"/>
-          <w:oMath/>
         </w:rPr>
       </w:pPr>
       <w:r>
         <w:rPr>
           <w:lang w:eastAsia="fr-FR"/>
         </w:rPr>
-        <w:t xml:space="preserve">De plus </w:t>
+        <w:t>À l’aide de la documentation, mettre en service le système.</w:t>
       </w:r>
-      <m:oMath>
-        <m:r>
-          <w:rPr>
-            <w:rFonts w:ascii="Cambria Math" w:hAnsi="Cambria Math"/>
-            <w:lang w:val="en-US" w:eastAsia="fr-FR"/>
-          </w:rPr>
-          <m:t>J</m:t>
-        </m:r>
-        <m:r>
-          <w:rPr>
-            <w:rFonts w:ascii="Cambria Math" w:hAnsi="Cambria Math"/>
-            <w:lang w:eastAsia="fr-FR"/>
-          </w:rPr>
-          <m:t xml:space="preserve"> = 47</m:t>
-        </m:r>
-        <m:r>
-          <w:rPr>
-            <w:rFonts w:ascii="Cambria Math" w:hAnsi="Cambria Math" w:cs="Cambria Math"/>
-            <w:lang w:eastAsia="fr-FR"/>
-          </w:rPr>
-          <m:t>⋅</m:t>
-        </m:r>
-        <m:r>
-          <w:rPr>
-            <w:rFonts w:ascii="Cambria Math" w:hAnsi="Cambria Math"/>
-            <w:lang w:eastAsia="fr-FR"/>
-          </w:rPr>
-          <m:t xml:space="preserve"> </m:t>
-        </m:r>
-        <m:sSup>
-          <m:sSupPr>
-            <m:ctrlPr>
-              <w:rPr>
-                <w:rFonts w:ascii="Cambria Math" w:hAnsi="Cambria Math"/>
-                <w:i/>
-                <w:lang w:val="en-US" w:eastAsia="fr-FR"/>
-              </w:rPr>
-            </m:ctrlPr>
-          </m:sSupPr>
-          <m:e>
-            <m:r>
-              <w:rPr>
-                <w:rFonts w:ascii="Cambria Math" w:hAnsi="Cambria Math"/>
-                <w:lang w:eastAsia="fr-FR"/>
-              </w:rPr>
-              <m:t>10</m:t>
-            </m:r>
-          </m:e>
-          <m:sup>
-            <m:r>
-              <w:rPr>
-                <w:rFonts w:ascii="Cambria Math" w:hAnsi="Cambria Math"/>
-                <w:lang w:eastAsia="fr-FR"/>
-              </w:rPr>
-              <m:t>-7</m:t>
-            </m:r>
-          </m:sup>
-        </m:sSup>
-        <m:r>
-          <w:rPr>
-            <w:rFonts w:ascii="Cambria Math" w:hAnsi="Cambria Math"/>
-            <w:lang w:eastAsia="fr-FR"/>
-          </w:rPr>
-          <m:t xml:space="preserve">⋅ </m:t>
-        </m:r>
-        <m:r>
-          <w:rPr>
-            <w:rFonts w:ascii="Cambria Math" w:hAnsi="Cambria Math"/>
-            <w:lang w:val="en-US" w:eastAsia="fr-FR"/>
-          </w:rPr>
-          <m:t>kg</m:t>
-        </m:r>
-        <m:r>
-          <w:rPr>
-            <w:rFonts w:ascii="Cambria Math" w:hAnsi="Cambria Math" w:cs="Cambria Math"/>
-            <w:lang w:eastAsia="fr-FR"/>
-          </w:rPr>
-          <m:t>⋅</m:t>
-        </m:r>
-        <m:r>
-          <w:rPr>
-            <w:rFonts w:ascii="Cambria Math" w:hAnsi="Cambria Math"/>
-            <w:lang w:eastAsia="fr-FR"/>
-          </w:rPr>
-          <m:t xml:space="preserve"> </m:t>
-        </m:r>
-        <m:sSup>
-          <m:sSupPr>
-            <m:ctrlPr>
-              <w:rPr>
-                <w:rFonts w:ascii="Cambria Math" w:hAnsi="Cambria Math"/>
-                <w:i/>
-                <w:lang w:val="en-US" w:eastAsia="fr-FR"/>
-              </w:rPr>
-            </m:ctrlPr>
-          </m:sSupPr>
-          <m:e>
-            <m:r>
-              <w:rPr>
-                <w:rFonts w:ascii="Cambria Math" w:hAnsi="Cambria Math"/>
-                <w:lang w:val="en-US" w:eastAsia="fr-FR"/>
-              </w:rPr>
-              <m:t>m</m:t>
-            </m:r>
-          </m:e>
-          <m:sup>
-            <m:r>
-              <w:rPr>
-                <w:rFonts w:ascii="Cambria Math" w:hAnsi="Cambria Math"/>
-                <w:lang w:eastAsia="fr-FR"/>
-              </w:rPr>
-              <m:t>2</m:t>
-            </m:r>
-          </m:sup>
-        </m:sSup>
-        <m:r>
-          <w:rPr>
-            <w:rFonts w:ascii="Cambria Math" w:hAnsi="Cambria Math"/>
-            <w:lang w:eastAsia="fr-FR"/>
-          </w:rPr>
-          <m:t xml:space="preserve"> </m:t>
-        </m:r>
-      </m:oMath>
+    </w:p>
+    <w:p>
+      <w:pPr>
+        <w:pStyle w:val="Paragraphedeliste"/>
+        <w:numPr>
+          <w:ilvl w:val="0"/>
+          <w:numId w:val="39"/>
+        </w:numPr>
+        <w:rPr>
+          <w:lang w:eastAsia="fr-FR"/>
+        </w:rPr>
+      </w:pPr>
+      <w:r>
+        <w:rPr>
+          <w:lang w:eastAsia="fr-FR"/>
+        </w:rPr>
+        <w:t>Réaliser des déplacements manuels en utilisant le pupitre.</w:t>
+      </w:r>
+    </w:p>
+    <w:p>
+      <w:pPr>
+        <w:pStyle w:val="Paragraphedeliste"/>
+        <w:numPr>
+          <w:ilvl w:val="0"/>
+          <w:numId w:val="39"/>
+        </w:numPr>
+        <w:rPr>
+          <w:lang w:eastAsia="fr-FR"/>
+        </w:rPr>
+      </w:pPr>
+      <w:r>
+        <w:rPr>
+          <w:lang w:eastAsia="fr-FR"/>
+        </w:rPr>
+        <w:t>*** Déplacements en utilisant le logiciel.***</w:t>
+      </w:r>
+    </w:p>
+    <w:p>
+      <w:pPr>
+        <w:rPr>
+          <w:lang w:eastAsia="fr-FR"/>
+        </w:rPr>
+      </w:pPr>
+    </w:p>
+    <w:p>
+      <w:pPr>
+        <w:pStyle w:val="QuestionTP"/>
+      </w:pPr>
+      <w:r>
+        <w:t>Faire le bilan des capteurs et des détecteurs utilisés par le système. Quel est l’actionneur utilisé ?</w:t>
+      </w:r>
+    </w:p>
+    <w:p>
+      <w:pPr>
+        <w:pStyle w:val="QuestionTP"/>
+      </w:pPr>
+      <w:r>
+        <w:t>Remplir la chaîne fonctionnelle associée au système.</w:t>
+      </w:r>
+    </w:p>
+    <w:p>
+      <w:pPr>
+        <w:pStyle w:val="QuestionTP"/>
+      </w:pPr>
+      <w:r>
+        <w:t>Après avoir mesuré l’écart statique et le temps de réponse à 5%, v</w:t>
+      </w:r>
+      <w:r>
+        <w:t>érifier que le</w:t>
+      </w:r>
+      <w:r>
+        <w:t>s</w:t>
+      </w:r>
+      <w:r>
+        <w:t xml:space="preserve"> critère</w:t>
+      </w:r>
+      <w:r>
+        <w:t>s *** du CDCF sont</w:t>
+      </w:r>
+      <w:r>
+        <w:t xml:space="preserve"> validé</w:t>
+      </w:r>
+      <w:r>
+        <w:t>s</w:t>
+      </w:r>
+      <w:r>
+        <w:t>.</w:t>
+      </w:r>
+    </w:p>
+    <w:p>
+      <w:pPr>
+        <w:rPr>
+          <w:lang w:eastAsia="fr-FR"/>
+        </w:rPr>
+      </w:pPr>
     </w:p>
     <w:p>
       <w:pPr>
@@ -1703,21 +1042,638 @@
         <w:rPr>
           <w:lang w:eastAsia="fr-FR"/>
         </w:rPr>
-        <w:t>…</w:t>
+        <w:t>Identification du comportement du système</w:t>
       </w:r>
     </w:p>
     <w:p>
       <w:pPr>
+        <w:pStyle w:val="Titre2"/>
+        <w:numPr>
+          <w:ilvl w:val="0"/>
+          <w:numId w:val="37"/>
+        </w:numPr>
         <w:rPr>
           <w:lang w:eastAsia="fr-FR"/>
         </w:rPr>
       </w:pPr>
-      <w:bookmarkStart w:id="0" w:name="_GoBack"/>
-      <w:bookmarkEnd w:id="0"/>
+      <w:r>
+        <w:rPr>
+          <w:lang w:eastAsia="fr-FR"/>
+        </w:rPr>
+        <w:t>Expérimentation</w:t>
+      </w:r>
+    </w:p>
+    <w:p>
+      <w:pPr>
+        <w:rPr>
+          <w:lang w:eastAsia="fr-FR"/>
+        </w:rPr>
+      </w:pPr>
+      <w:r>
+        <w:rPr>
+          <w:lang w:eastAsia="fr-FR"/>
+        </w:rPr>
+        <w:t>On se positionne dans les conditions expérimentales suivantes :</w:t>
+      </w:r>
+    </w:p>
+    <w:p>
+      <w:pPr>
+        <w:pStyle w:val="Paragraphedeliste"/>
+        <w:numPr>
+          <w:ilvl w:val="0"/>
+          <w:numId w:val="39"/>
+        </w:numPr>
+        <w:rPr>
+          <w:lang w:eastAsia="fr-FR"/>
+        </w:rPr>
+      </w:pPr>
+      <w:r>
+        <w:rPr>
+          <w:lang w:eastAsia="fr-FR"/>
+        </w:rPr>
+        <w:t>***</w:t>
+      </w:r>
+    </w:p>
+    <w:p>
+      <w:pPr>
+        <w:pStyle w:val="Paragraphedeliste"/>
+        <w:numPr>
+          <w:ilvl w:val="0"/>
+          <w:numId w:val="39"/>
+        </w:numPr>
+        <w:rPr>
+          <w:lang w:eastAsia="fr-FR"/>
+        </w:rPr>
+      </w:pPr>
+      <w:r>
+        <w:rPr>
+          <w:lang w:eastAsia="fr-FR"/>
+        </w:rPr>
+        <w:t>***</w:t>
+      </w:r>
+    </w:p>
+    <w:p>
+      <w:pPr>
+        <w:pStyle w:val="Paragraphedeliste"/>
+        <w:numPr>
+          <w:ilvl w:val="0"/>
+          <w:numId w:val="39"/>
+        </w:numPr>
+        <w:rPr>
+          <w:lang w:eastAsia="fr-FR"/>
+        </w:rPr>
+      </w:pPr>
+      <w:r>
+        <w:rPr>
+          <w:lang w:eastAsia="fr-FR"/>
+        </w:rPr>
+        <w:t>**</w:t>
+      </w:r>
+    </w:p>
+    <w:p>
+      <w:pPr>
+        <w:rPr>
+          <w:lang w:eastAsia="fr-FR"/>
+        </w:rPr>
+      </w:pPr>
+      <w:r>
+        <w:rPr>
+          <w:lang w:eastAsia="fr-FR"/>
+        </w:rPr>
+        <w:t>Effectuer ***.</w:t>
+      </w:r>
+    </w:p>
+    <w:p>
+      <w:pPr>
+        <w:rPr>
+          <w:lang w:eastAsia="fr-FR"/>
+        </w:rPr>
+      </w:pPr>
+      <w:r>
+        <w:rPr>
+          <w:lang w:eastAsia="fr-FR"/>
+        </w:rPr>
+        <w:t xml:space="preserve">À l’aide de la documentation, </w:t>
+      </w:r>
+      <w:r>
+        <w:rPr>
+          <w:lang w:eastAsia="fr-FR"/>
+        </w:rPr>
+        <w:t>exporter les données sur Excel.</w:t>
+      </w:r>
+    </w:p>
+    <w:p>
+      <w:pPr>
+        <w:pStyle w:val="Paragraphedeliste"/>
+        <w:numPr>
+          <w:ilvl w:val="0"/>
+          <w:numId w:val="40"/>
+        </w:numPr>
+        <w:rPr>
+          <w:lang w:eastAsia="fr-FR"/>
+        </w:rPr>
+      </w:pPr>
+      <w:r>
+        <w:rPr>
+          <w:lang w:eastAsia="fr-FR"/>
+        </w:rPr>
+        <w:t>Copier les données du relevé expérimental dans le fichier fourni.</w:t>
+      </w:r>
+    </w:p>
+    <w:p>
+      <w:pPr>
+        <w:pStyle w:val="Paragraphedeliste"/>
+        <w:numPr>
+          <w:ilvl w:val="0"/>
+          <w:numId w:val="40"/>
+        </w:numPr>
+        <w:rPr>
+          <w:lang w:eastAsia="fr-FR"/>
+        </w:rPr>
+      </w:pPr>
+      <w:r>
+        <w:rPr>
+          <w:lang w:eastAsia="fr-FR"/>
+        </w:rPr>
+        <w:t xml:space="preserve">Tracer la courbe expérimentale. </w:t>
+      </w:r>
+    </w:p>
+    <w:p>
+      <w:pPr>
+        <w:pStyle w:val="QuestionTP"/>
+      </w:pPr>
+      <w:r>
+        <w:t>Par quel type de système peut-on modéliser le comportement de l’axe Emericc ? Justifier.</w:t>
+      </w:r>
+    </w:p>
+    <w:p>
+      <w:pPr>
+        <w:pStyle w:val="QuestionTP"/>
+      </w:pPr>
+      <w:r>
+        <w:t>Identifier les caractéristiques du système.</w:t>
+      </w:r>
+    </w:p>
+    <w:p>
+      <w:pPr>
+        <w:rPr>
+          <w:lang w:eastAsia="fr-FR"/>
+        </w:rPr>
+      </w:pPr>
+    </w:p>
+    <w:p>
+      <w:pPr>
+        <w:pStyle w:val="Titre2"/>
+        <w:rPr>
+          <w:lang w:eastAsia="fr-FR"/>
+        </w:rPr>
+      </w:pPr>
+      <w:r>
+        <w:rPr>
+          <w:lang w:eastAsia="fr-FR"/>
+        </w:rPr>
+        <w:t>Identification du comportement du système</w:t>
+      </w:r>
+    </w:p>
+    <w:p>
+      <w:pPr>
+        <w:rPr>
+          <w:lang w:eastAsia="fr-FR"/>
+        </w:rPr>
+      </w:pPr>
+      <w:r>
+        <w:rPr>
+          <w:lang w:eastAsia="fr-FR"/>
+        </w:rPr>
+        <w:t>La réponse à un échelon d’un système du premier ordre est données par :</w:t>
+      </w:r>
+    </w:p>
+    <w:p>
+      <w:pPr>
+        <w:rPr>
+          <w:lang w:eastAsia="fr-FR"/>
+        </w:rPr>
+      </w:pPr>
+      <m:oMathPara>
+        <m:oMath>
+          <m:r>
+            <w:rPr>
+              <w:rFonts w:ascii="Cambria Math" w:hAnsi="Cambria Math"/>
+              <w:lang w:eastAsia="fr-FR"/>
+            </w:rPr>
+            <m:t>s</m:t>
+          </m:r>
+          <m:d>
+            <m:dPr>
+              <m:ctrlPr>
+                <w:rPr>
+                  <w:rFonts w:ascii="Cambria Math" w:hAnsi="Cambria Math"/>
+                  <w:i/>
+                  <w:lang w:eastAsia="fr-FR"/>
+                </w:rPr>
+              </m:ctrlPr>
+            </m:dPr>
+            <m:e>
+              <m:r>
+                <w:rPr>
+                  <w:rFonts w:ascii="Cambria Math" w:hAnsi="Cambria Math"/>
+                  <w:lang w:eastAsia="fr-FR"/>
+                </w:rPr>
+                <m:t>t</m:t>
+              </m:r>
+            </m:e>
+          </m:d>
+          <m:r>
+            <w:rPr>
+              <w:rFonts w:ascii="Cambria Math" w:hAnsi="Cambria Math"/>
+              <w:lang w:eastAsia="fr-FR"/>
+            </w:rPr>
+            <m:t>=K</m:t>
+          </m:r>
+          <m:sSub>
+            <m:sSubPr>
+              <m:ctrlPr>
+                <w:rPr>
+                  <w:rFonts w:ascii="Cambria Math" w:hAnsi="Cambria Math"/>
+                  <w:i/>
+                  <w:lang w:eastAsia="fr-FR"/>
+                </w:rPr>
+              </m:ctrlPr>
+            </m:sSubPr>
+            <m:e>
+              <m:r>
+                <w:rPr>
+                  <w:rFonts w:ascii="Cambria Math" w:hAnsi="Cambria Math"/>
+                  <w:lang w:eastAsia="fr-FR"/>
+                </w:rPr>
+                <m:t>E</m:t>
+              </m:r>
+            </m:e>
+            <m:sub>
+              <m:r>
+                <w:rPr>
+                  <w:rFonts w:ascii="Cambria Math" w:hAnsi="Cambria Math"/>
+                  <w:lang w:eastAsia="fr-FR"/>
+                </w:rPr>
+                <m:t>0</m:t>
+              </m:r>
+            </m:sub>
+          </m:sSub>
+          <m:d>
+            <m:dPr>
+              <m:ctrlPr>
+                <w:rPr>
+                  <w:rFonts w:ascii="Cambria Math" w:hAnsi="Cambria Math"/>
+                  <w:i/>
+                  <w:lang w:eastAsia="fr-FR"/>
+                </w:rPr>
+              </m:ctrlPr>
+            </m:dPr>
+            <m:e>
+              <m:r>
+                <w:rPr>
+                  <w:rFonts w:ascii="Cambria Math" w:hAnsi="Cambria Math"/>
+                  <w:lang w:eastAsia="fr-FR"/>
+                </w:rPr>
+                <m:t>1-</m:t>
+              </m:r>
+              <m:sSup>
+                <m:sSupPr>
+                  <m:ctrlPr>
+                    <w:rPr>
+                      <w:rFonts w:ascii="Cambria Math" w:hAnsi="Cambria Math"/>
+                      <w:i/>
+                      <w:lang w:eastAsia="fr-FR"/>
+                    </w:rPr>
+                  </m:ctrlPr>
+                </m:sSupPr>
+                <m:e>
+                  <m:r>
+                    <w:rPr>
+                      <w:rFonts w:ascii="Cambria Math" w:hAnsi="Cambria Math"/>
+                      <w:lang w:eastAsia="fr-FR"/>
+                    </w:rPr>
+                    <m:t>e</m:t>
+                  </m:r>
+                </m:e>
+                <m:sup>
+                  <m:r>
+                    <w:rPr>
+                      <w:rFonts w:ascii="Cambria Math" w:hAnsi="Cambria Math"/>
+                      <w:lang w:eastAsia="fr-FR"/>
+                    </w:rPr>
+                    <m:t>-</m:t>
+                  </m:r>
+                  <m:f>
+                    <m:fPr>
+                      <m:ctrlPr>
+                        <w:rPr>
+                          <w:rFonts w:ascii="Cambria Math" w:hAnsi="Cambria Math"/>
+                          <w:i/>
+                          <w:lang w:eastAsia="fr-FR"/>
+                        </w:rPr>
+                      </m:ctrlPr>
+                    </m:fPr>
+                    <m:num>
+                      <m:r>
+                        <w:rPr>
+                          <w:rFonts w:ascii="Cambria Math" w:hAnsi="Cambria Math"/>
+                          <w:lang w:eastAsia="fr-FR"/>
+                        </w:rPr>
+                        <m:t>t</m:t>
+                      </m:r>
+                    </m:num>
+                    <m:den>
+                      <m:r>
+                        <w:rPr>
+                          <w:rFonts w:ascii="Cambria Math" w:hAnsi="Cambria Math"/>
+                          <w:lang w:eastAsia="fr-FR"/>
+                        </w:rPr>
+                        <m:t>τ</m:t>
+                      </m:r>
+                    </m:den>
+                  </m:f>
+                </m:sup>
+              </m:sSup>
+            </m:e>
+          </m:d>
+        </m:oMath>
+      </m:oMathPara>
+    </w:p>
+    <w:p>
+      <w:pPr>
+        <w:rPr>
+          <w:lang w:eastAsia="fr-FR"/>
+        </w:rPr>
+      </w:pPr>
+      <w:r>
+        <w:rPr>
+          <w:lang w:eastAsia="fr-FR"/>
+        </w:rPr>
+        <w:t xml:space="preserve">La réponse à un échelon d’un système du second ordre est donnée par : </w:t>
+      </w:r>
+    </w:p>
+    <w:p>
+      <w:pPr>
+        <w:rPr>
+          <w:lang w:eastAsia="fr-FR"/>
+        </w:rPr>
+      </w:pPr>
+      <m:oMathPara>
+        <m:oMath>
+          <m:r>
+            <w:rPr>
+              <w:rFonts w:ascii="Cambria Math" w:hAnsi="Cambria Math"/>
+              <w:lang w:eastAsia="fr-FR"/>
+            </w:rPr>
+            <m:t>s</m:t>
+          </m:r>
+          <m:d>
+            <m:dPr>
+              <m:ctrlPr>
+                <w:rPr>
+                  <w:rFonts w:ascii="Cambria Math" w:hAnsi="Cambria Math"/>
+                  <w:i/>
+                  <w:lang w:eastAsia="fr-FR"/>
+                </w:rPr>
+              </m:ctrlPr>
+            </m:dPr>
+            <m:e>
+              <m:r>
+                <w:rPr>
+                  <w:rFonts w:ascii="Cambria Math" w:hAnsi="Cambria Math"/>
+                  <w:lang w:eastAsia="fr-FR"/>
+                </w:rPr>
+                <m:t>t</m:t>
+              </m:r>
+            </m:e>
+          </m:d>
+          <m:r>
+            <w:rPr>
+              <w:rFonts w:ascii="Cambria Math" w:hAnsi="Cambria Math"/>
+              <w:lang w:eastAsia="fr-FR"/>
+            </w:rPr>
+            <m:t>=K</m:t>
+          </m:r>
+          <m:sSub>
+            <m:sSubPr>
+              <m:ctrlPr>
+                <w:rPr>
+                  <w:rFonts w:ascii="Cambria Math" w:hAnsi="Cambria Math"/>
+                  <w:i/>
+                  <w:lang w:eastAsia="fr-FR"/>
+                </w:rPr>
+              </m:ctrlPr>
+            </m:sSubPr>
+            <m:e>
+              <m:r>
+                <w:rPr>
+                  <w:rFonts w:ascii="Cambria Math" w:hAnsi="Cambria Math"/>
+                  <w:lang w:eastAsia="fr-FR"/>
+                </w:rPr>
+                <m:t>E</m:t>
+              </m:r>
+            </m:e>
+            <m:sub>
+              <m:r>
+                <w:rPr>
+                  <w:rFonts w:ascii="Cambria Math" w:hAnsi="Cambria Math"/>
+                  <w:lang w:eastAsia="fr-FR"/>
+                </w:rPr>
+                <m:t>0</m:t>
+              </m:r>
+            </m:sub>
+          </m:sSub>
+          <m:d>
+            <m:dPr>
+              <m:ctrlPr>
+                <w:rPr>
+                  <w:rFonts w:ascii="Cambria Math" w:hAnsi="Cambria Math"/>
+                  <w:i/>
+                  <w:lang w:eastAsia="fr-FR"/>
+                </w:rPr>
+              </m:ctrlPr>
+            </m:dPr>
+            <m:e/>
+          </m:d>
+        </m:oMath>
+      </m:oMathPara>
+    </w:p>
+    <w:p>
+      <w:pPr>
+        <w:pStyle w:val="QuestionTP"/>
+      </w:pPr>
+      <w:r>
+        <w:t xml:space="preserve">Dans le fichier Excel, renseigner les différentes données correspondantes aux caractéristiques identifiées. </w:t>
+      </w:r>
+    </w:p>
+    <w:p>
+      <w:pPr>
+        <w:pStyle w:val="QuestionTP"/>
+      </w:pPr>
+      <w:r>
+        <w:t>Conclure quant à la validité de la modélisation.</w:t>
+      </w:r>
+    </w:p>
+    <w:p>
+      <w:pPr>
+        <w:rPr>
+          <w:lang w:eastAsia="fr-FR"/>
+        </w:rPr>
+      </w:pPr>
+    </w:p>
+    <w:p>
+      <w:pPr>
+        <w:pStyle w:val="Titre1"/>
+        <w:rPr>
+          <w:lang w:eastAsia="fr-FR"/>
+        </w:rPr>
+      </w:pPr>
+      <w:r>
+        <w:rPr>
+          <w:lang w:eastAsia="fr-FR"/>
+        </w:rPr>
+        <w:t>Comparaison du système réel et du modèle</w:t>
+      </w:r>
+    </w:p>
+    <w:p>
+      <w:pPr>
+        <w:rPr>
+          <w:lang w:eastAsia="fr-FR"/>
+        </w:rPr>
+      </w:pPr>
+    </w:p>
+    <w:p>
+      <w:pPr>
+        <w:rPr>
+          <w:lang w:eastAsia="fr-FR"/>
+        </w:rPr>
+      </w:pPr>
+      <w:r>
+        <w:rPr>
+          <w:lang w:eastAsia="fr-FR"/>
+        </w:rPr>
+        <w:t>Une modalisation plus complète du système a été réalisée en utilisant le module xcos de scilab.</w:t>
+      </w:r>
+    </w:p>
+    <w:p>
+      <w:pPr>
+        <w:pStyle w:val="Titre2"/>
+        <w:numPr>
+          <w:ilvl w:val="0"/>
+          <w:numId w:val="41"/>
+        </w:numPr>
+        <w:rPr>
+          <w:lang w:eastAsia="fr-FR"/>
+        </w:rPr>
+      </w:pPr>
+      <w:r>
+        <w:rPr>
+          <w:lang w:eastAsia="fr-FR"/>
+        </w:rPr>
+        <w:t>Analyse du modèle</w:t>
+      </w:r>
+    </w:p>
+    <w:p>
+      <w:pPr>
+        <w:pStyle w:val="QuestionTP"/>
+      </w:pPr>
+      <w:r>
+        <w:t>Comment est obtenu le bloc ***.</w:t>
+      </w:r>
+    </w:p>
+    <w:p>
+      <w:pPr>
+        <w:pStyle w:val="Titre2"/>
+        <w:rPr>
+          <w:lang w:eastAsia="fr-FR"/>
+        </w:rPr>
+      </w:pPr>
+      <w:r>
+        <w:rPr>
+          <w:lang w:eastAsia="fr-FR"/>
+        </w:rPr>
+        <w:t>Analyse des résultats</w:t>
+      </w:r>
+    </w:p>
+    <w:p>
+      <w:pPr>
+        <w:pStyle w:val="QuestionTP"/>
+      </w:pPr>
+      <w:r>
+        <w:t xml:space="preserve">Réaliser une simulation. Exporter les résultats au format CSV. </w:t>
+      </w:r>
+      <w:r>
+        <w:t>Copier les résultats dans le fichier Excel précédent.</w:t>
+      </w:r>
+    </w:p>
+    <w:p>
+      <w:pPr>
+        <w:pStyle w:val="QuestionTP"/>
+      </w:pPr>
+      <w:r>
+        <w:t>Comparer les résultats expérimentaux et ceux issus de la modélisation.</w:t>
+      </w:r>
+    </w:p>
+    <w:p>
+      <w:pPr>
+        <w:rPr>
+          <w:lang w:eastAsia="fr-FR"/>
+        </w:rPr>
+      </w:pPr>
+    </w:p>
+    <w:p>
+      <w:pPr>
+        <w:pStyle w:val="Titre1"/>
+        <w:rPr>
+          <w:lang w:eastAsia="fr-FR"/>
+        </w:rPr>
+      </w:pPr>
+      <w:r>
+        <w:rPr>
+          <w:lang w:eastAsia="fr-FR"/>
+        </w:rPr>
+        <w:t>Syn</w:t>
+      </w:r>
+      <w:r>
+        <w:rPr>
+          <w:lang w:eastAsia="fr-FR"/>
+        </w:rPr>
+        <w:t>t</w:t>
+      </w:r>
+      <w:r>
+        <w:rPr>
+          <w:lang w:eastAsia="fr-FR"/>
+        </w:rPr>
+        <w:t>hèse</w:t>
+      </w:r>
+    </w:p>
+    <w:p>
+      <w:pPr>
+        <w:rPr>
+          <w:lang w:eastAsia="fr-FR"/>
+        </w:rPr>
+      </w:pPr>
+    </w:p>
+    <w:p>
+      <w:pPr>
+        <w:pStyle w:val="QuestionTP"/>
+      </w:pPr>
+      <w:r>
+        <w:t>Quelle est l’origine des écarts entre les courbes expérimentales et les courbes simulées.</w:t>
+      </w:r>
+    </w:p>
+    <w:p>
+      <w:pPr>
+        <w:pStyle w:val="QuestionTP"/>
+      </w:pPr>
+      <w:r>
+        <w:t xml:space="preserve">On désire transporter une masse plus importante grâce à l’axe Emericc. La modélisation est-elle encore valable ? Si non, que faut-il modifier ? Vérifier que la modélisation reste encore valide. </w:t>
+      </w:r>
     </w:p>
     <w:sectPr>
-      <w:headerReference w:type="default" r:id="rId18"/>
-      <w:footerReference w:type="default" r:id="rId19"/>
+      <w:headerReference w:type="default" r:id="rId14"/>
+      <w:footerReference w:type="default" r:id="rId15"/>
       <w:pgSz w:w="11906" w:h="16838" w:code="9"/>
       <w:pgMar w:top="1103" w:right="1080" w:bottom="1134" w:left="1080" w:header="425" w:footer="150" w:gutter="0"/>
       <w:pgNumType w:start="1"/>
@@ -1982,7 +1938,7 @@
                   <w:sz w:val="24"/>
                   <w:szCs w:val="24"/>
                 </w:rPr>
-                <w:t>3</w:t>
+                <w:t>2</w:t>
               </w:r>
               <w:r>
                 <w:rPr>
@@ -2321,7 +2277,7 @@
               <w:sz w:val="24"/>
               <w:szCs w:val="24"/>
             </w:rPr>
-            <w:t>1</w:t>
+            <w:t>2</w:t>
           </w:r>
           <w:r>
             <w:rPr>
@@ -2337,15 +2293,7 @@
               <w:sz w:val="24"/>
               <w:szCs w:val="24"/>
             </w:rPr>
-            <w:t xml:space="preserve"> – </w:t>
-          </w:r>
-          <w:r>
-            <w:rPr>
-              <w:b/>
-              <w:sz w:val="24"/>
-              <w:szCs w:val="24"/>
-            </w:rPr>
-            <w:t>Sujet</w:t>
+            <w:t xml:space="preserve"> – Sujet</w:t>
           </w:r>
         </w:p>
       </w:tc>
@@ -2724,21 +2672,7 @@
             <w:rPr>
               <w:szCs w:val="22"/>
             </w:rPr>
-            <w:t xml:space="preserve">iences  </w:t>
-          </w:r>
-          <w:proofErr w:type="spellStart"/>
-          <w:r>
-            <w:rPr>
-              <w:szCs w:val="22"/>
-            </w:rPr>
-            <w:t>Ind</w:t>
-          </w:r>
-          <w:proofErr w:type="spellEnd"/>
-          <w:r>
-            <w:rPr>
-              <w:szCs w:val="22"/>
-            </w:rPr>
-            <w:t>. pour l’I</w:t>
+            <w:t>iences  Ind. pour l’I</w:t>
           </w:r>
           <w:r>
             <w:rPr>
@@ -2762,13 +2696,8 @@
             <w:t>Lycée</w:t>
           </w:r>
           <w:r>
-            <w:t xml:space="preserve"> Jules </w:t>
+            <w:t xml:space="preserve"> Jules Haag</w:t>
           </w:r>
-          <w:proofErr w:type="spellStart"/>
-          <w:r>
-            <w:t>Haag</w:t>
-          </w:r>
-          <w:proofErr w:type="spellEnd"/>
         </w:p>
       </w:tc>
       <w:tc>
@@ -3082,27 +3011,7 @@
             <w:rPr>
               <w:szCs w:val="22"/>
             </w:rPr>
-            <w:t>iences</w:t>
-          </w:r>
-          <w:r>
-            <w:rPr>
-              <w:szCs w:val="22"/>
-            </w:rPr>
-            <w:t xml:space="preserve"> </w:t>
-          </w:r>
-          <w:proofErr w:type="spellStart"/>
-          <w:r>
-            <w:rPr>
-              <w:szCs w:val="22"/>
-            </w:rPr>
-            <w:t>Ind</w:t>
-          </w:r>
-          <w:proofErr w:type="spellEnd"/>
-          <w:r>
-            <w:rPr>
-              <w:szCs w:val="22"/>
-            </w:rPr>
-            <w:t>. de l’I</w:t>
+            <w:t>iences Ind. de l’I</w:t>
           </w:r>
           <w:r>
             <w:rPr>
@@ -3152,7 +3061,6 @@
               <w:szCs w:val="40"/>
             </w:rPr>
           </w:pPr>
-          <w:proofErr w:type="spellStart"/>
           <w:r>
             <w:rPr>
               <w:rFonts w:cstheme="minorHAnsi"/>
@@ -3163,7 +3071,6 @@
             </w:rPr>
             <w:t>Emericc</w:t>
           </w:r>
-          <w:proofErr w:type="spellEnd"/>
         </w:p>
         <w:p>
           <w:pPr>
@@ -3205,21 +3112,7 @@
               <w:b/>
               <w:szCs w:val="22"/>
             </w:rPr>
-            <w:t xml:space="preserve">CI </w:t>
-          </w:r>
-          <w:r>
-            <w:rPr>
-              <w:b/>
-              <w:szCs w:val="22"/>
-            </w:rPr>
-            <w:t>2</w:t>
-          </w:r>
-          <w:r>
-            <w:rPr>
-              <w:b/>
-              <w:szCs w:val="22"/>
-            </w:rPr>
-            <w:t> :</w:t>
+            <w:t>CI 2 :</w:t>
           </w:r>
           <w:r>
             <w:rPr>
@@ -3786,6 +3679,240 @@
     </w:lvl>
   </w:abstractNum>
   <w:abstractNum w:abstractNumId="4">
+    <w:nsid w:val="0F544A66"/>
+    <w:multiLevelType w:val="hybridMultilevel"/>
+    <w:tmpl w:val="E2D82D18"/>
+    <w:lvl w:ilvl="0" w:tplc="C866AEEC">
+      <w:start w:val="1"/>
+      <w:numFmt w:val="bullet"/>
+      <w:lvlText w:val=""/>
+      <w:lvlPicBulletId w:val="1"/>
+      <w:lvlJc w:val="left"/>
+      <w:pPr>
+        <w:ind w:left="720" w:hanging="360"/>
+      </w:pPr>
+      <w:rPr>
+        <w:rFonts w:ascii="Symbol" w:hAnsi="Symbol" w:hint="default"/>
+        <w:color w:val="auto"/>
+        <w:sz w:val="52"/>
+        <w:szCs w:val="52"/>
+      </w:rPr>
+    </w:lvl>
+    <w:lvl w:ilvl="1" w:tplc="040C0003" w:tentative="1">
+      <w:start w:val="1"/>
+      <w:numFmt w:val="bullet"/>
+      <w:lvlText w:val="o"/>
+      <w:lvlJc w:val="left"/>
+      <w:pPr>
+        <w:ind w:left="1440" w:hanging="360"/>
+      </w:pPr>
+      <w:rPr>
+        <w:rFonts w:ascii="Courier New" w:hAnsi="Courier New" w:cs="Courier New" w:hint="default"/>
+      </w:rPr>
+    </w:lvl>
+    <w:lvl w:ilvl="2" w:tplc="040C0005" w:tentative="1">
+      <w:start w:val="1"/>
+      <w:numFmt w:val="bullet"/>
+      <w:lvlText w:val=""/>
+      <w:lvlJc w:val="left"/>
+      <w:pPr>
+        <w:ind w:left="2160" w:hanging="360"/>
+      </w:pPr>
+      <w:rPr>
+        <w:rFonts w:ascii="Wingdings" w:hAnsi="Wingdings" w:hint="default"/>
+      </w:rPr>
+    </w:lvl>
+    <w:lvl w:ilvl="3" w:tplc="040C0001" w:tentative="1">
+      <w:start w:val="1"/>
+      <w:numFmt w:val="bullet"/>
+      <w:lvlText w:val=""/>
+      <w:lvlJc w:val="left"/>
+      <w:pPr>
+        <w:ind w:left="2880" w:hanging="360"/>
+      </w:pPr>
+      <w:rPr>
+        <w:rFonts w:ascii="Symbol" w:hAnsi="Symbol" w:hint="default"/>
+      </w:rPr>
+    </w:lvl>
+    <w:lvl w:ilvl="4" w:tplc="040C0003" w:tentative="1">
+      <w:start w:val="1"/>
+      <w:numFmt w:val="bullet"/>
+      <w:lvlText w:val="o"/>
+      <w:lvlJc w:val="left"/>
+      <w:pPr>
+        <w:ind w:left="3600" w:hanging="360"/>
+      </w:pPr>
+      <w:rPr>
+        <w:rFonts w:ascii="Courier New" w:hAnsi="Courier New" w:cs="Courier New" w:hint="default"/>
+      </w:rPr>
+    </w:lvl>
+    <w:lvl w:ilvl="5" w:tplc="040C0005" w:tentative="1">
+      <w:start w:val="1"/>
+      <w:numFmt w:val="bullet"/>
+      <w:lvlText w:val=""/>
+      <w:lvlJc w:val="left"/>
+      <w:pPr>
+        <w:ind w:left="4320" w:hanging="360"/>
+      </w:pPr>
+      <w:rPr>
+        <w:rFonts w:ascii="Wingdings" w:hAnsi="Wingdings" w:hint="default"/>
+      </w:rPr>
+    </w:lvl>
+    <w:lvl w:ilvl="6" w:tplc="040C0001" w:tentative="1">
+      <w:start w:val="1"/>
+      <w:numFmt w:val="bullet"/>
+      <w:lvlText w:val=""/>
+      <w:lvlJc w:val="left"/>
+      <w:pPr>
+        <w:ind w:left="5040" w:hanging="360"/>
+      </w:pPr>
+      <w:rPr>
+        <w:rFonts w:ascii="Symbol" w:hAnsi="Symbol" w:hint="default"/>
+      </w:rPr>
+    </w:lvl>
+    <w:lvl w:ilvl="7" w:tplc="040C0003" w:tentative="1">
+      <w:start w:val="1"/>
+      <w:numFmt w:val="bullet"/>
+      <w:lvlText w:val="o"/>
+      <w:lvlJc w:val="left"/>
+      <w:pPr>
+        <w:ind w:left="5760" w:hanging="360"/>
+      </w:pPr>
+      <w:rPr>
+        <w:rFonts w:ascii="Courier New" w:hAnsi="Courier New" w:cs="Courier New" w:hint="default"/>
+      </w:rPr>
+    </w:lvl>
+    <w:lvl w:ilvl="8" w:tplc="040C0005" w:tentative="1">
+      <w:start w:val="1"/>
+      <w:numFmt w:val="bullet"/>
+      <w:lvlText w:val=""/>
+      <w:lvlJc w:val="left"/>
+      <w:pPr>
+        <w:ind w:left="6480" w:hanging="360"/>
+      </w:pPr>
+      <w:rPr>
+        <w:rFonts w:ascii="Wingdings" w:hAnsi="Wingdings" w:hint="default"/>
+      </w:rPr>
+    </w:lvl>
+  </w:abstractNum>
+  <w:abstractNum w:abstractNumId="5">
+    <w:nsid w:val="11517359"/>
+    <w:multiLevelType w:val="hybridMultilevel"/>
+    <w:tmpl w:val="E89C31CE"/>
+    <w:lvl w:ilvl="0" w:tplc="01E025BE">
+      <w:start w:val="1"/>
+      <w:numFmt w:val="bullet"/>
+      <w:lvlText w:val=""/>
+      <w:lvlPicBulletId w:val="1"/>
+      <w:lvlJc w:val="left"/>
+      <w:pPr>
+        <w:ind w:left="720" w:hanging="360"/>
+      </w:pPr>
+      <w:rPr>
+        <w:rFonts w:ascii="Symbol" w:hAnsi="Symbol" w:hint="default"/>
+        <w:color w:val="auto"/>
+        <w:sz w:val="24"/>
+        <w:szCs w:val="52"/>
+      </w:rPr>
+    </w:lvl>
+    <w:lvl w:ilvl="1" w:tplc="040C0003" w:tentative="1">
+      <w:start w:val="1"/>
+      <w:numFmt w:val="bullet"/>
+      <w:lvlText w:val="o"/>
+      <w:lvlJc w:val="left"/>
+      <w:pPr>
+        <w:ind w:left="1440" w:hanging="360"/>
+      </w:pPr>
+      <w:rPr>
+        <w:rFonts w:ascii="Courier New" w:hAnsi="Courier New" w:cs="Courier New" w:hint="default"/>
+      </w:rPr>
+    </w:lvl>
+    <w:lvl w:ilvl="2" w:tplc="040C0005" w:tentative="1">
+      <w:start w:val="1"/>
+      <w:numFmt w:val="bullet"/>
+      <w:lvlText w:val=""/>
+      <w:lvlJc w:val="left"/>
+      <w:pPr>
+        <w:ind w:left="2160" w:hanging="360"/>
+      </w:pPr>
+      <w:rPr>
+        <w:rFonts w:ascii="Wingdings" w:hAnsi="Wingdings" w:hint="default"/>
+      </w:rPr>
+    </w:lvl>
+    <w:lvl w:ilvl="3" w:tplc="040C0001" w:tentative="1">
+      <w:start w:val="1"/>
+      <w:numFmt w:val="bullet"/>
+      <w:lvlText w:val=""/>
+      <w:lvlJc w:val="left"/>
+      <w:pPr>
+        <w:ind w:left="2880" w:hanging="360"/>
+      </w:pPr>
+      <w:rPr>
+        <w:rFonts w:ascii="Symbol" w:hAnsi="Symbol" w:hint="default"/>
+      </w:rPr>
+    </w:lvl>
+    <w:lvl w:ilvl="4" w:tplc="040C0003" w:tentative="1">
+      <w:start w:val="1"/>
+      <w:numFmt w:val="bullet"/>
+      <w:lvlText w:val="o"/>
+      <w:lvlJc w:val="left"/>
+      <w:pPr>
+        <w:ind w:left="3600" w:hanging="360"/>
+      </w:pPr>
+      <w:rPr>
+        <w:rFonts w:ascii="Courier New" w:hAnsi="Courier New" w:cs="Courier New" w:hint="default"/>
+      </w:rPr>
+    </w:lvl>
+    <w:lvl w:ilvl="5" w:tplc="040C0005" w:tentative="1">
+      <w:start w:val="1"/>
+      <w:numFmt w:val="bullet"/>
+      <w:lvlText w:val=""/>
+      <w:lvlJc w:val="left"/>
+      <w:pPr>
+        <w:ind w:left="4320" w:hanging="360"/>
+      </w:pPr>
+      <w:rPr>
+        <w:rFonts w:ascii="Wingdings" w:hAnsi="Wingdings" w:hint="default"/>
+      </w:rPr>
+    </w:lvl>
+    <w:lvl w:ilvl="6" w:tplc="040C0001" w:tentative="1">
+      <w:start w:val="1"/>
+      <w:numFmt w:val="bullet"/>
+      <w:lvlText w:val=""/>
+      <w:lvlJc w:val="left"/>
+      <w:pPr>
+        <w:ind w:left="5040" w:hanging="360"/>
+      </w:pPr>
+      <w:rPr>
+        <w:rFonts w:ascii="Symbol" w:hAnsi="Symbol" w:hint="default"/>
+      </w:rPr>
+    </w:lvl>
+    <w:lvl w:ilvl="7" w:tplc="040C0003" w:tentative="1">
+      <w:start w:val="1"/>
+      <w:numFmt w:val="bullet"/>
+      <w:lvlText w:val="o"/>
+      <w:lvlJc w:val="left"/>
+      <w:pPr>
+        <w:ind w:left="5760" w:hanging="360"/>
+      </w:pPr>
+      <w:rPr>
+        <w:rFonts w:ascii="Courier New" w:hAnsi="Courier New" w:cs="Courier New" w:hint="default"/>
+      </w:rPr>
+    </w:lvl>
+    <w:lvl w:ilvl="8" w:tplc="040C0005" w:tentative="1">
+      <w:start w:val="1"/>
+      <w:numFmt w:val="bullet"/>
+      <w:lvlText w:val=""/>
+      <w:lvlJc w:val="left"/>
+      <w:pPr>
+        <w:ind w:left="6480" w:hanging="360"/>
+      </w:pPr>
+      <w:rPr>
+        <w:rFonts w:ascii="Wingdings" w:hAnsi="Wingdings" w:hint="default"/>
+      </w:rPr>
+    </w:lvl>
+  </w:abstractNum>
+  <w:abstractNum w:abstractNumId="6">
     <w:nsid w:val="12654DAD"/>
     <w:multiLevelType w:val="hybridMultilevel"/>
     <w:tmpl w:val="54CC799E"/>
@@ -3898,7 +4025,7 @@
       </w:rPr>
     </w:lvl>
   </w:abstractNum>
-  <w:abstractNum w:abstractNumId="5">
+  <w:abstractNum w:abstractNumId="7">
     <w:nsid w:val="182742CB"/>
     <w:multiLevelType w:val="hybridMultilevel"/>
     <w:tmpl w:val="5B12289A"/>
@@ -4013,7 +4140,7 @@
       </w:rPr>
     </w:lvl>
   </w:abstractNum>
-  <w:abstractNum w:abstractNumId="6">
+  <w:abstractNum w:abstractNumId="8">
     <w:nsid w:val="1B7E5589"/>
     <w:multiLevelType w:val="hybridMultilevel"/>
     <w:tmpl w:val="76CCEA74"/>
@@ -4128,7 +4255,7 @@
       </w:rPr>
     </w:lvl>
   </w:abstractNum>
-  <w:abstractNum w:abstractNumId="7">
+  <w:abstractNum w:abstractNumId="9">
     <w:nsid w:val="1E0C5960"/>
     <w:multiLevelType w:val="hybridMultilevel"/>
     <w:tmpl w:val="438C9F08"/>
@@ -4245,7 +4372,7 @@
       </w:rPr>
     </w:lvl>
   </w:abstractNum>
-  <w:abstractNum w:abstractNumId="8">
+  <w:abstractNum w:abstractNumId="10">
     <w:nsid w:val="2F2733AC"/>
     <w:multiLevelType w:val="hybridMultilevel"/>
     <w:tmpl w:val="A7E81D8C"/>
@@ -4332,7 +4459,7 @@
       </w:pPr>
     </w:lvl>
   </w:abstractNum>
-  <w:abstractNum w:abstractNumId="9">
+  <w:abstractNum w:abstractNumId="11">
     <w:nsid w:val="37F57D25"/>
     <w:multiLevelType w:val="hybridMultilevel"/>
     <w:tmpl w:val="7E588952"/>
@@ -4421,7 +4548,7 @@
       </w:pPr>
     </w:lvl>
   </w:abstractNum>
-  <w:abstractNum w:abstractNumId="10">
+  <w:abstractNum w:abstractNumId="12">
     <w:nsid w:val="38AF41C6"/>
     <w:multiLevelType w:val="hybridMultilevel"/>
     <w:tmpl w:val="51628C22"/>
@@ -4538,7 +4665,7 @@
       </w:rPr>
     </w:lvl>
   </w:abstractNum>
-  <w:abstractNum w:abstractNumId="11">
+  <w:abstractNum w:abstractNumId="13">
     <w:nsid w:val="38DF75B2"/>
     <w:multiLevelType w:val="hybridMultilevel"/>
     <w:tmpl w:val="EECE1078"/>
@@ -4653,7 +4780,7 @@
       </w:rPr>
     </w:lvl>
   </w:abstractNum>
-  <w:abstractNum w:abstractNumId="12">
+  <w:abstractNum w:abstractNumId="14">
     <w:nsid w:val="3A91031F"/>
     <w:multiLevelType w:val="hybridMultilevel"/>
     <w:tmpl w:val="226A80A0"/>
@@ -4742,7 +4869,7 @@
       </w:pPr>
     </w:lvl>
   </w:abstractNum>
-  <w:abstractNum w:abstractNumId="13">
+  <w:abstractNum w:abstractNumId="15">
     <w:nsid w:val="3BBB3231"/>
     <w:multiLevelType w:val="hybridMultilevel"/>
     <w:tmpl w:val="AC2213C8"/>
@@ -4857,7 +4984,7 @@
       </w:rPr>
     </w:lvl>
   </w:abstractNum>
-  <w:abstractNum w:abstractNumId="14">
+  <w:abstractNum w:abstractNumId="16">
     <w:nsid w:val="3CD027A2"/>
     <w:multiLevelType w:val="hybridMultilevel"/>
     <w:tmpl w:val="DFAEA616"/>
@@ -4971,7 +5098,7 @@
       </w:rPr>
     </w:lvl>
   </w:abstractNum>
-  <w:abstractNum w:abstractNumId="15">
+  <w:abstractNum w:abstractNumId="17">
     <w:nsid w:val="3EF334A1"/>
     <w:multiLevelType w:val="hybridMultilevel"/>
     <w:tmpl w:val="1B44605C"/>
@@ -5086,7 +5213,7 @@
       </w:rPr>
     </w:lvl>
   </w:abstractNum>
-  <w:abstractNum w:abstractNumId="16">
+  <w:abstractNum w:abstractNumId="18">
     <w:nsid w:val="48511872"/>
     <w:multiLevelType w:val="hybridMultilevel"/>
     <w:tmpl w:val="A2B810D6"/>
@@ -5201,7 +5328,7 @@
       </w:rPr>
     </w:lvl>
   </w:abstractNum>
-  <w:abstractNum w:abstractNumId="17">
+  <w:abstractNum w:abstractNumId="19">
     <w:nsid w:val="4BCB7546"/>
     <w:multiLevelType w:val="hybridMultilevel"/>
     <w:tmpl w:val="1A768CE4"/>
@@ -5318,7 +5445,124 @@
       </w:rPr>
     </w:lvl>
   </w:abstractNum>
-  <w:abstractNum w:abstractNumId="18">
+  <w:abstractNum w:abstractNumId="20">
+    <w:nsid w:val="4D2E3514"/>
+    <w:multiLevelType w:val="hybridMultilevel"/>
+    <w:tmpl w:val="F7CE5A42"/>
+    <w:lvl w:ilvl="0" w:tplc="01E025BE">
+      <w:start w:val="1"/>
+      <w:numFmt w:val="bullet"/>
+      <w:lvlText w:val=""/>
+      <w:lvlPicBulletId w:val="1"/>
+      <w:lvlJc w:val="left"/>
+      <w:pPr>
+        <w:ind w:left="720" w:hanging="360"/>
+      </w:pPr>
+      <w:rPr>
+        <w:rFonts w:ascii="Symbol" w:hAnsi="Symbol" w:hint="default"/>
+        <w:color w:val="auto"/>
+        <w:sz w:val="24"/>
+        <w:szCs w:val="52"/>
+      </w:rPr>
+    </w:lvl>
+    <w:lvl w:ilvl="1" w:tplc="040C0003" w:tentative="1">
+      <w:start w:val="1"/>
+      <w:numFmt w:val="bullet"/>
+      <w:lvlText w:val="o"/>
+      <w:lvlJc w:val="left"/>
+      <w:pPr>
+        <w:ind w:left="1440" w:hanging="360"/>
+      </w:pPr>
+      <w:rPr>
+        <w:rFonts w:ascii="Courier New" w:hAnsi="Courier New" w:cs="Courier New" w:hint="default"/>
+      </w:rPr>
+    </w:lvl>
+    <w:lvl w:ilvl="2" w:tplc="040C0005" w:tentative="1">
+      <w:start w:val="1"/>
+      <w:numFmt w:val="bullet"/>
+      <w:lvlText w:val=""/>
+      <w:lvlJc w:val="left"/>
+      <w:pPr>
+        <w:ind w:left="2160" w:hanging="360"/>
+      </w:pPr>
+      <w:rPr>
+        <w:rFonts w:ascii="Wingdings" w:hAnsi="Wingdings" w:hint="default"/>
+      </w:rPr>
+    </w:lvl>
+    <w:lvl w:ilvl="3" w:tplc="040C0001" w:tentative="1">
+      <w:start w:val="1"/>
+      <w:numFmt w:val="bullet"/>
+      <w:lvlText w:val=""/>
+      <w:lvlJc w:val="left"/>
+      <w:pPr>
+        <w:ind w:left="2880" w:hanging="360"/>
+      </w:pPr>
+      <w:rPr>
+        <w:rFonts w:ascii="Symbol" w:hAnsi="Symbol" w:hint="default"/>
+      </w:rPr>
+    </w:lvl>
+    <w:lvl w:ilvl="4" w:tplc="040C0003" w:tentative="1">
+      <w:start w:val="1"/>
+      <w:numFmt w:val="bullet"/>
+      <w:lvlText w:val="o"/>
+      <w:lvlJc w:val="left"/>
+      <w:pPr>
+        <w:ind w:left="3600" w:hanging="360"/>
+      </w:pPr>
+      <w:rPr>
+        <w:rFonts w:ascii="Courier New" w:hAnsi="Courier New" w:cs="Courier New" w:hint="default"/>
+      </w:rPr>
+    </w:lvl>
+    <w:lvl w:ilvl="5" w:tplc="040C0005" w:tentative="1">
+      <w:start w:val="1"/>
+      <w:numFmt w:val="bullet"/>
+      <w:lvlText w:val=""/>
+      <w:lvlJc w:val="left"/>
+      <w:pPr>
+        <w:ind w:left="4320" w:hanging="360"/>
+      </w:pPr>
+      <w:rPr>
+        <w:rFonts w:ascii="Wingdings" w:hAnsi="Wingdings" w:hint="default"/>
+      </w:rPr>
+    </w:lvl>
+    <w:lvl w:ilvl="6" w:tplc="040C0001" w:tentative="1">
+      <w:start w:val="1"/>
+      <w:numFmt w:val="bullet"/>
+      <w:lvlText w:val=""/>
+      <w:lvlJc w:val="left"/>
+      <w:pPr>
+        <w:ind w:left="5040" w:hanging="360"/>
+      </w:pPr>
+      <w:rPr>
+        <w:rFonts w:ascii="Symbol" w:hAnsi="Symbol" w:hint="default"/>
+      </w:rPr>
+    </w:lvl>
+    <w:lvl w:ilvl="7" w:tplc="040C0003" w:tentative="1">
+      <w:start w:val="1"/>
+      <w:numFmt w:val="bullet"/>
+      <w:lvlText w:val="o"/>
+      <w:lvlJc w:val="left"/>
+      <w:pPr>
+        <w:ind w:left="5760" w:hanging="360"/>
+      </w:pPr>
+      <w:rPr>
+        <w:rFonts w:ascii="Courier New" w:hAnsi="Courier New" w:cs="Courier New" w:hint="default"/>
+      </w:rPr>
+    </w:lvl>
+    <w:lvl w:ilvl="8" w:tplc="040C0005" w:tentative="1">
+      <w:start w:val="1"/>
+      <w:numFmt w:val="bullet"/>
+      <w:lvlText w:val=""/>
+      <w:lvlJc w:val="left"/>
+      <w:pPr>
+        <w:ind w:left="6480" w:hanging="360"/>
+      </w:pPr>
+      <w:rPr>
+        <w:rFonts w:ascii="Wingdings" w:hAnsi="Wingdings" w:hint="default"/>
+      </w:rPr>
+    </w:lvl>
+  </w:abstractNum>
+  <w:abstractNum w:abstractNumId="21">
     <w:nsid w:val="4FC86F4B"/>
     <w:multiLevelType w:val="hybridMultilevel"/>
     <w:tmpl w:val="C6FC33D8"/>
@@ -5431,7 +5675,7 @@
       </w:rPr>
     </w:lvl>
   </w:abstractNum>
-  <w:abstractNum w:abstractNumId="19">
+  <w:abstractNum w:abstractNumId="22">
     <w:nsid w:val="530D4FA2"/>
     <w:multiLevelType w:val="multilevel"/>
     <w:tmpl w:val="7D5499A0"/>
@@ -5546,7 +5790,7 @@
       </w:rPr>
     </w:lvl>
   </w:abstractNum>
-  <w:abstractNum w:abstractNumId="20">
+  <w:abstractNum w:abstractNumId="23">
     <w:nsid w:val="58E34EDA"/>
     <w:multiLevelType w:val="hybridMultilevel"/>
     <w:tmpl w:val="6FF0A9C8"/>
@@ -5659,7 +5903,7 @@
       </w:rPr>
     </w:lvl>
   </w:abstractNum>
-  <w:abstractNum w:abstractNumId="21">
+  <w:abstractNum w:abstractNumId="24">
     <w:nsid w:val="6F6A05FE"/>
     <w:multiLevelType w:val="hybridMultilevel"/>
     <w:tmpl w:val="3BB04582"/>
@@ -5776,7 +6020,7 @@
       </w:rPr>
     </w:lvl>
   </w:abstractNum>
-  <w:abstractNum w:abstractNumId="22">
+  <w:abstractNum w:abstractNumId="25">
     <w:nsid w:val="705412DE"/>
     <w:multiLevelType w:val="hybridMultilevel"/>
     <w:tmpl w:val="08E6E22A"/>
@@ -5889,7 +6133,7 @@
       </w:rPr>
     </w:lvl>
   </w:abstractNum>
-  <w:abstractNum w:abstractNumId="23">
+  <w:abstractNum w:abstractNumId="26">
     <w:nsid w:val="741A51FE"/>
     <w:multiLevelType w:val="hybridMultilevel"/>
     <w:tmpl w:val="82880238"/>
@@ -6007,22 +6251,22 @@
     </w:lvl>
   </w:abstractNum>
   <w:num w:numId="1">
-    <w:abstractNumId w:val="21"/>
+    <w:abstractNumId w:val="24"/>
   </w:num>
   <w:num w:numId="2">
-    <w:abstractNumId w:val="8"/>
+    <w:abstractNumId w:val="10"/>
   </w:num>
   <w:num w:numId="3">
-    <w:abstractNumId w:val="19"/>
+    <w:abstractNumId w:val="22"/>
   </w:num>
   <w:num w:numId="4">
-    <w:abstractNumId w:val="14"/>
+    <w:abstractNumId w:val="16"/>
   </w:num>
   <w:num w:numId="5">
-    <w:abstractNumId w:val="23"/>
+    <w:abstractNumId w:val="26"/>
   </w:num>
   <w:num w:numId="6">
-    <w:abstractNumId w:val="19"/>
+    <w:abstractNumId w:val="22"/>
     <w:lvlOverride w:ilvl="0">
       <w:startOverride w:val="1"/>
     </w:lvlOverride>
@@ -6058,7 +6302,7 @@
     <w:abstractNumId w:val="1"/>
   </w:num>
   <w:num w:numId="9">
-    <w:abstractNumId w:val="19"/>
+    <w:abstractNumId w:val="22"/>
     <w:lvlOverride w:ilvl="0">
       <w:startOverride w:val="1"/>
     </w:lvlOverride>
@@ -6088,10 +6332,10 @@
     </w:lvlOverride>
   </w:num>
   <w:num w:numId="10">
-    <w:abstractNumId w:val="13"/>
+    <w:abstractNumId w:val="15"/>
   </w:num>
   <w:num w:numId="11">
-    <w:abstractNumId w:val="19"/>
+    <w:abstractNumId w:val="22"/>
     <w:lvlOverride w:ilvl="0">
       <w:startOverride w:val="1"/>
     </w:lvlOverride>
@@ -6121,10 +6365,10 @@
     </w:lvlOverride>
   </w:num>
   <w:num w:numId="12">
-    <w:abstractNumId w:val="6"/>
+    <w:abstractNumId w:val="8"/>
   </w:num>
   <w:num w:numId="13">
-    <w:abstractNumId w:val="19"/>
+    <w:abstractNumId w:val="22"/>
     <w:lvlOverride w:ilvl="0">
       <w:startOverride w:val="1"/>
     </w:lvlOverride>
@@ -6154,7 +6398,7 @@
     </w:lvlOverride>
   </w:num>
   <w:num w:numId="14">
-    <w:abstractNumId w:val="19"/>
+    <w:abstractNumId w:val="22"/>
     <w:lvlOverride w:ilvl="0">
       <w:startOverride w:val="1"/>
     </w:lvlOverride>
@@ -6184,16 +6428,16 @@
     </w:lvlOverride>
   </w:num>
   <w:num w:numId="15">
-    <w:abstractNumId w:val="4"/>
+    <w:abstractNumId w:val="6"/>
   </w:num>
   <w:num w:numId="16">
     <w:abstractNumId w:val="0"/>
   </w:num>
   <w:num w:numId="17">
-    <w:abstractNumId w:val="22"/>
+    <w:abstractNumId w:val="25"/>
   </w:num>
   <w:num w:numId="18">
-    <w:abstractNumId w:val="19"/>
+    <w:abstractNumId w:val="22"/>
     <w:lvlOverride w:ilvl="0">
       <w:startOverride w:val="1"/>
     </w:lvlOverride>
@@ -6223,193 +6467,262 @@
     </w:lvlOverride>
   </w:num>
   <w:num w:numId="19">
-    <w:abstractNumId w:val="7"/>
+    <w:abstractNumId w:val="9"/>
   </w:num>
   <w:num w:numId="20">
+    <w:abstractNumId w:val="13"/>
+  </w:num>
+  <w:num w:numId="21">
+    <w:abstractNumId w:val="17"/>
+  </w:num>
+  <w:num w:numId="22">
+    <w:abstractNumId w:val="18"/>
+  </w:num>
+  <w:num w:numId="23">
     <w:abstractNumId w:val="11"/>
   </w:num>
-  <w:num w:numId="21">
-    <w:abstractNumId w:val="15"/>
-  </w:num>
-  <w:num w:numId="22">
-    <w:abstractNumId w:val="16"/>
-  </w:num>
-  <w:num w:numId="23">
-    <w:abstractNumId w:val="9"/>
-  </w:num>
   <w:num w:numId="24">
-    <w:abstractNumId w:val="15"/>
+    <w:abstractNumId w:val="17"/>
   </w:num>
   <w:num w:numId="25">
     <w:abstractNumId w:val="3"/>
   </w:num>
   <w:num w:numId="26">
+    <w:abstractNumId w:val="7"/>
+  </w:num>
+  <w:num w:numId="27">
+    <w:abstractNumId w:val="21"/>
+  </w:num>
+  <w:num w:numId="28">
+    <w:abstractNumId w:val="22"/>
+    <w:lvlOverride w:ilvl="0">
+      <w:startOverride w:val="1"/>
+    </w:lvlOverride>
+    <w:lvlOverride w:ilvl="1">
+      <w:startOverride w:val="1"/>
+    </w:lvlOverride>
+    <w:lvlOverride w:ilvl="2">
+      <w:startOverride w:val="1"/>
+    </w:lvlOverride>
+    <w:lvlOverride w:ilvl="3">
+      <w:startOverride w:val="1"/>
+    </w:lvlOverride>
+    <w:lvlOverride w:ilvl="4">
+      <w:startOverride w:val="1"/>
+    </w:lvlOverride>
+    <w:lvlOverride w:ilvl="5">
+      <w:startOverride w:val="1"/>
+    </w:lvlOverride>
+    <w:lvlOverride w:ilvl="6">
+      <w:startOverride w:val="1"/>
+    </w:lvlOverride>
+    <w:lvlOverride w:ilvl="7">
+      <w:startOverride w:val="1"/>
+    </w:lvlOverride>
+    <w:lvlOverride w:ilvl="8">
+      <w:startOverride w:val="1"/>
+    </w:lvlOverride>
+  </w:num>
+  <w:num w:numId="29">
+    <w:abstractNumId w:val="22"/>
+    <w:lvlOverride w:ilvl="0">
+      <w:startOverride w:val="1"/>
+    </w:lvlOverride>
+    <w:lvlOverride w:ilvl="1">
+      <w:startOverride w:val="1"/>
+    </w:lvlOverride>
+    <w:lvlOverride w:ilvl="2">
+      <w:startOverride w:val="1"/>
+    </w:lvlOverride>
+    <w:lvlOverride w:ilvl="3">
+      <w:startOverride w:val="1"/>
+    </w:lvlOverride>
+    <w:lvlOverride w:ilvl="4">
+      <w:startOverride w:val="1"/>
+    </w:lvlOverride>
+    <w:lvlOverride w:ilvl="5">
+      <w:startOverride w:val="1"/>
+    </w:lvlOverride>
+    <w:lvlOverride w:ilvl="6">
+      <w:startOverride w:val="1"/>
+    </w:lvlOverride>
+    <w:lvlOverride w:ilvl="7">
+      <w:startOverride w:val="1"/>
+    </w:lvlOverride>
+    <w:lvlOverride w:ilvl="8">
+      <w:startOverride w:val="1"/>
+    </w:lvlOverride>
+  </w:num>
+  <w:num w:numId="30">
+    <w:abstractNumId w:val="14"/>
+  </w:num>
+  <w:num w:numId="31">
+    <w:abstractNumId w:val="12"/>
+  </w:num>
+  <w:num w:numId="32">
+    <w:abstractNumId w:val="22"/>
+    <w:lvlOverride w:ilvl="0">
+      <w:startOverride w:val="1"/>
+    </w:lvlOverride>
+    <w:lvlOverride w:ilvl="1">
+      <w:startOverride w:val="1"/>
+    </w:lvlOverride>
+    <w:lvlOverride w:ilvl="2">
+      <w:startOverride w:val="1"/>
+    </w:lvlOverride>
+    <w:lvlOverride w:ilvl="3">
+      <w:startOverride w:val="1"/>
+    </w:lvlOverride>
+    <w:lvlOverride w:ilvl="4">
+      <w:startOverride w:val="1"/>
+    </w:lvlOverride>
+    <w:lvlOverride w:ilvl="5">
+      <w:startOverride w:val="1"/>
+    </w:lvlOverride>
+    <w:lvlOverride w:ilvl="6">
+      <w:startOverride w:val="1"/>
+    </w:lvlOverride>
+    <w:lvlOverride w:ilvl="7">
+      <w:startOverride w:val="1"/>
+    </w:lvlOverride>
+    <w:lvlOverride w:ilvl="8">
+      <w:startOverride w:val="1"/>
+    </w:lvlOverride>
+  </w:num>
+  <w:num w:numId="33">
+    <w:abstractNumId w:val="22"/>
+    <w:lvlOverride w:ilvl="0">
+      <w:startOverride w:val="1"/>
+    </w:lvlOverride>
+    <w:lvlOverride w:ilvl="1">
+      <w:startOverride w:val="1"/>
+    </w:lvlOverride>
+    <w:lvlOverride w:ilvl="2">
+      <w:startOverride w:val="1"/>
+    </w:lvlOverride>
+    <w:lvlOverride w:ilvl="3">
+      <w:startOverride w:val="1"/>
+    </w:lvlOverride>
+    <w:lvlOverride w:ilvl="4">
+      <w:startOverride w:val="1"/>
+    </w:lvlOverride>
+    <w:lvlOverride w:ilvl="5">
+      <w:startOverride w:val="1"/>
+    </w:lvlOverride>
+    <w:lvlOverride w:ilvl="6">
+      <w:startOverride w:val="1"/>
+    </w:lvlOverride>
+    <w:lvlOverride w:ilvl="7">
+      <w:startOverride w:val="1"/>
+    </w:lvlOverride>
+    <w:lvlOverride w:ilvl="8">
+      <w:startOverride w:val="1"/>
+    </w:lvlOverride>
+  </w:num>
+  <w:num w:numId="34">
+    <w:abstractNumId w:val="22"/>
+    <w:lvlOverride w:ilvl="0">
+      <w:startOverride w:val="1"/>
+    </w:lvlOverride>
+    <w:lvlOverride w:ilvl="1">
+      <w:startOverride w:val="1"/>
+    </w:lvlOverride>
+    <w:lvlOverride w:ilvl="2">
+      <w:startOverride w:val="1"/>
+    </w:lvlOverride>
+    <w:lvlOverride w:ilvl="3">
+      <w:startOverride w:val="1"/>
+    </w:lvlOverride>
+    <w:lvlOverride w:ilvl="4">
+      <w:startOverride w:val="1"/>
+    </w:lvlOverride>
+    <w:lvlOverride w:ilvl="5">
+      <w:startOverride w:val="1"/>
+    </w:lvlOverride>
+    <w:lvlOverride w:ilvl="6">
+      <w:startOverride w:val="1"/>
+    </w:lvlOverride>
+    <w:lvlOverride w:ilvl="7">
+      <w:startOverride w:val="1"/>
+    </w:lvlOverride>
+    <w:lvlOverride w:ilvl="8">
+      <w:startOverride w:val="1"/>
+    </w:lvlOverride>
+  </w:num>
+  <w:num w:numId="35">
+    <w:abstractNumId w:val="23"/>
+  </w:num>
+  <w:num w:numId="36">
+    <w:abstractNumId w:val="19"/>
+  </w:num>
+  <w:num w:numId="37">
+    <w:abstractNumId w:val="22"/>
+    <w:lvlOverride w:ilvl="0">
+      <w:startOverride w:val="1"/>
+    </w:lvlOverride>
+    <w:lvlOverride w:ilvl="1">
+      <w:startOverride w:val="1"/>
+    </w:lvlOverride>
+    <w:lvlOverride w:ilvl="2">
+      <w:startOverride w:val="1"/>
+    </w:lvlOverride>
+    <w:lvlOverride w:ilvl="3">
+      <w:startOverride w:val="1"/>
+    </w:lvlOverride>
+    <w:lvlOverride w:ilvl="4">
+      <w:startOverride w:val="1"/>
+    </w:lvlOverride>
+    <w:lvlOverride w:ilvl="5">
+      <w:startOverride w:val="1"/>
+    </w:lvlOverride>
+    <w:lvlOverride w:ilvl="6">
+      <w:startOverride w:val="1"/>
+    </w:lvlOverride>
+    <w:lvlOverride w:ilvl="7">
+      <w:startOverride w:val="1"/>
+    </w:lvlOverride>
+    <w:lvlOverride w:ilvl="8">
+      <w:startOverride w:val="1"/>
+    </w:lvlOverride>
+  </w:num>
+  <w:num w:numId="38">
+    <w:abstractNumId w:val="4"/>
+  </w:num>
+  <w:num w:numId="39">
     <w:abstractNumId w:val="5"/>
   </w:num>
-  <w:num w:numId="27">
-    <w:abstractNumId w:val="18"/>
-  </w:num>
-  <w:num w:numId="28">
-    <w:abstractNumId w:val="19"/>
-    <w:lvlOverride w:ilvl="0">
-      <w:startOverride w:val="1"/>
-    </w:lvlOverride>
-    <w:lvlOverride w:ilvl="1">
-      <w:startOverride w:val="1"/>
-    </w:lvlOverride>
-    <w:lvlOverride w:ilvl="2">
-      <w:startOverride w:val="1"/>
-    </w:lvlOverride>
-    <w:lvlOverride w:ilvl="3">
-      <w:startOverride w:val="1"/>
-    </w:lvlOverride>
-    <w:lvlOverride w:ilvl="4">
-      <w:startOverride w:val="1"/>
-    </w:lvlOverride>
-    <w:lvlOverride w:ilvl="5">
-      <w:startOverride w:val="1"/>
-    </w:lvlOverride>
-    <w:lvlOverride w:ilvl="6">
-      <w:startOverride w:val="1"/>
-    </w:lvlOverride>
-    <w:lvlOverride w:ilvl="7">
-      <w:startOverride w:val="1"/>
-    </w:lvlOverride>
-    <w:lvlOverride w:ilvl="8">
-      <w:startOverride w:val="1"/>
-    </w:lvlOverride>
-  </w:num>
-  <w:num w:numId="29">
-    <w:abstractNumId w:val="19"/>
-    <w:lvlOverride w:ilvl="0">
-      <w:startOverride w:val="1"/>
-    </w:lvlOverride>
-    <w:lvlOverride w:ilvl="1">
-      <w:startOverride w:val="1"/>
-    </w:lvlOverride>
-    <w:lvlOverride w:ilvl="2">
-      <w:startOverride w:val="1"/>
-    </w:lvlOverride>
-    <w:lvlOverride w:ilvl="3">
-      <w:startOverride w:val="1"/>
-    </w:lvlOverride>
-    <w:lvlOverride w:ilvl="4">
-      <w:startOverride w:val="1"/>
-    </w:lvlOverride>
-    <w:lvlOverride w:ilvl="5">
-      <w:startOverride w:val="1"/>
-    </w:lvlOverride>
-    <w:lvlOverride w:ilvl="6">
-      <w:startOverride w:val="1"/>
-    </w:lvlOverride>
-    <w:lvlOverride w:ilvl="7">
-      <w:startOverride w:val="1"/>
-    </w:lvlOverride>
-    <w:lvlOverride w:ilvl="8">
-      <w:startOverride w:val="1"/>
-    </w:lvlOverride>
-  </w:num>
-  <w:num w:numId="30">
-    <w:abstractNumId w:val="12"/>
-  </w:num>
-  <w:num w:numId="31">
-    <w:abstractNumId w:val="10"/>
-  </w:num>
-  <w:num w:numId="32">
-    <w:abstractNumId w:val="19"/>
-    <w:lvlOverride w:ilvl="0">
-      <w:startOverride w:val="1"/>
-    </w:lvlOverride>
-    <w:lvlOverride w:ilvl="1">
-      <w:startOverride w:val="1"/>
-    </w:lvlOverride>
-    <w:lvlOverride w:ilvl="2">
-      <w:startOverride w:val="1"/>
-    </w:lvlOverride>
-    <w:lvlOverride w:ilvl="3">
-      <w:startOverride w:val="1"/>
-    </w:lvlOverride>
-    <w:lvlOverride w:ilvl="4">
-      <w:startOverride w:val="1"/>
-    </w:lvlOverride>
-    <w:lvlOverride w:ilvl="5">
-      <w:startOverride w:val="1"/>
-    </w:lvlOverride>
-    <w:lvlOverride w:ilvl="6">
-      <w:startOverride w:val="1"/>
-    </w:lvlOverride>
-    <w:lvlOverride w:ilvl="7">
-      <w:startOverride w:val="1"/>
-    </w:lvlOverride>
-    <w:lvlOverride w:ilvl="8">
-      <w:startOverride w:val="1"/>
-    </w:lvlOverride>
-  </w:num>
-  <w:num w:numId="33">
-    <w:abstractNumId w:val="19"/>
-    <w:lvlOverride w:ilvl="0">
-      <w:startOverride w:val="1"/>
-    </w:lvlOverride>
-    <w:lvlOverride w:ilvl="1">
-      <w:startOverride w:val="1"/>
-    </w:lvlOverride>
-    <w:lvlOverride w:ilvl="2">
-      <w:startOverride w:val="1"/>
-    </w:lvlOverride>
-    <w:lvlOverride w:ilvl="3">
-      <w:startOverride w:val="1"/>
-    </w:lvlOverride>
-    <w:lvlOverride w:ilvl="4">
-      <w:startOverride w:val="1"/>
-    </w:lvlOverride>
-    <w:lvlOverride w:ilvl="5">
-      <w:startOverride w:val="1"/>
-    </w:lvlOverride>
-    <w:lvlOverride w:ilvl="6">
-      <w:startOverride w:val="1"/>
-    </w:lvlOverride>
-    <w:lvlOverride w:ilvl="7">
-      <w:startOverride w:val="1"/>
-    </w:lvlOverride>
-    <w:lvlOverride w:ilvl="8">
-      <w:startOverride w:val="1"/>
-    </w:lvlOverride>
-  </w:num>
-  <w:num w:numId="34">
-    <w:abstractNumId w:val="19"/>
-    <w:lvlOverride w:ilvl="0">
-      <w:startOverride w:val="1"/>
-    </w:lvlOverride>
-    <w:lvlOverride w:ilvl="1">
-      <w:startOverride w:val="1"/>
-    </w:lvlOverride>
-    <w:lvlOverride w:ilvl="2">
-      <w:startOverride w:val="1"/>
-    </w:lvlOverride>
-    <w:lvlOverride w:ilvl="3">
-      <w:startOverride w:val="1"/>
-    </w:lvlOverride>
-    <w:lvlOverride w:ilvl="4">
-      <w:startOverride w:val="1"/>
-    </w:lvlOverride>
-    <w:lvlOverride w:ilvl="5">
-      <w:startOverride w:val="1"/>
-    </w:lvlOverride>
-    <w:lvlOverride w:ilvl="6">
-      <w:startOverride w:val="1"/>
-    </w:lvlOverride>
-    <w:lvlOverride w:ilvl="7">
-      <w:startOverride w:val="1"/>
-    </w:lvlOverride>
-    <w:lvlOverride w:ilvl="8">
-      <w:startOverride w:val="1"/>
-    </w:lvlOverride>
-  </w:num>
-  <w:num w:numId="35">
+  <w:num w:numId="40">
     <w:abstractNumId w:val="20"/>
   </w:num>
-  <w:num w:numId="36">
-    <w:abstractNumId w:val="17"/>
+  <w:num w:numId="41">
+    <w:abstractNumId w:val="22"/>
+    <w:lvlOverride w:ilvl="0">
+      <w:startOverride w:val="1"/>
+    </w:lvlOverride>
+    <w:lvlOverride w:ilvl="1">
+      <w:startOverride w:val="1"/>
+    </w:lvlOverride>
+    <w:lvlOverride w:ilvl="2">
+      <w:startOverride w:val="1"/>
+    </w:lvlOverride>
+    <w:lvlOverride w:ilvl="3">
+      <w:startOverride w:val="1"/>
+    </w:lvlOverride>
+    <w:lvlOverride w:ilvl="4">
+      <w:startOverride w:val="1"/>
+    </w:lvlOverride>
+    <w:lvlOverride w:ilvl="5">
+      <w:startOverride w:val="1"/>
+    </w:lvlOverride>
+    <w:lvlOverride w:ilvl="6">
+      <w:startOverride w:val="1"/>
+    </w:lvlOverride>
+    <w:lvlOverride w:ilvl="7">
+      <w:startOverride w:val="1"/>
+    </w:lvlOverride>
+    <w:lvlOverride w:ilvl="8">
+      <w:startOverride w:val="1"/>
+    </w:lvlOverride>
   </w:num>
   <w:numIdMacAtCleanup w:val="9"/>
 </w:numbering>
@@ -9277,11 +9590,129 @@
       </w:tcPr>
     </w:tblStylePr>
   </w:style>
-  <w:style w:type="table" w:styleId="Trameclaire-Accent12">
-    <w:name w:val="Light Shading Accent 1"/>
+  <w:style w:type="table" w:customStyle="1" w:styleId="Trameclaire-Accent12">
+    <w:name w:val="Trame claire - Accent 12"/>
     <w:basedOn w:val="TableauNormal"/>
     <w:uiPriority w:val="60"/>
     <w:rsid w:val="00E01596"/>
+    <w:pPr>
+      <w:spacing w:after="0" w:line="240" w:lineRule="auto"/>
+    </w:pPr>
+    <w:rPr>
+      <w:color w:val="365F91" w:themeColor="accent1" w:themeShade="BF"/>
+    </w:rPr>
+    <w:tblPr>
+      <w:tblStyleRowBandSize w:val="1"/>
+      <w:tblStyleColBandSize w:val="1"/>
+      <w:tblInd w:w="0" w:type="dxa"/>
+      <w:tblBorders>
+        <w:top w:val="single" w:sz="8" w:space="0" w:color="4F81BD" w:themeColor="accent1"/>
+        <w:bottom w:val="single" w:sz="8" w:space="0" w:color="4F81BD" w:themeColor="accent1"/>
+      </w:tblBorders>
+      <w:tblCellMar>
+        <w:top w:w="0" w:type="dxa"/>
+        <w:left w:w="108" w:type="dxa"/>
+        <w:bottom w:w="0" w:type="dxa"/>
+        <w:right w:w="108" w:type="dxa"/>
+      </w:tblCellMar>
+    </w:tblPr>
+    <w:tblStylePr w:type="firstRow">
+      <w:pPr>
+        <w:spacing w:before="0" w:after="0" w:line="240" w:lineRule="auto"/>
+      </w:pPr>
+      <w:rPr>
+        <w:b/>
+        <w:bCs/>
+      </w:rPr>
+      <w:tblPr/>
+      <w:tcPr>
+        <w:tcBorders>
+          <w:top w:val="single" w:sz="8" w:space="0" w:color="4F81BD" w:themeColor="accent1"/>
+          <w:left w:val="nil"/>
+          <w:bottom w:val="single" w:sz="8" w:space="0" w:color="4F81BD" w:themeColor="accent1"/>
+          <w:right w:val="nil"/>
+          <w:insideH w:val="nil"/>
+          <w:insideV w:val="nil"/>
+        </w:tcBorders>
+      </w:tcPr>
+    </w:tblStylePr>
+    <w:tblStylePr w:type="lastRow">
+      <w:pPr>
+        <w:spacing w:before="0" w:after="0" w:line="240" w:lineRule="auto"/>
+      </w:pPr>
+      <w:rPr>
+        <w:b/>
+        <w:bCs/>
+      </w:rPr>
+      <w:tblPr/>
+      <w:tcPr>
+        <w:tcBorders>
+          <w:top w:val="single" w:sz="8" w:space="0" w:color="4F81BD" w:themeColor="accent1"/>
+          <w:left w:val="nil"/>
+          <w:bottom w:val="single" w:sz="8" w:space="0" w:color="4F81BD" w:themeColor="accent1"/>
+          <w:right w:val="nil"/>
+          <w:insideH w:val="nil"/>
+          <w:insideV w:val="nil"/>
+        </w:tcBorders>
+      </w:tcPr>
+    </w:tblStylePr>
+    <w:tblStylePr w:type="firstCol">
+      <w:rPr>
+        <w:b/>
+        <w:bCs/>
+      </w:rPr>
+    </w:tblStylePr>
+    <w:tblStylePr w:type="lastCol">
+      <w:rPr>
+        <w:b/>
+        <w:bCs/>
+      </w:rPr>
+    </w:tblStylePr>
+    <w:tblStylePr w:type="band1Vert">
+      <w:tblPr/>
+      <w:tcPr>
+        <w:tcBorders>
+          <w:left w:val="nil"/>
+          <w:right w:val="nil"/>
+          <w:insideH w:val="nil"/>
+          <w:insideV w:val="nil"/>
+        </w:tcBorders>
+        <w:shd w:val="clear" w:color="auto" w:fill="D3DFEE" w:themeFill="accent1" w:themeFillTint="3F"/>
+      </w:tcPr>
+    </w:tblStylePr>
+    <w:tblStylePr w:type="band1Horz">
+      <w:tblPr/>
+      <w:tcPr>
+        <w:tcBorders>
+          <w:left w:val="nil"/>
+          <w:right w:val="nil"/>
+          <w:insideH w:val="nil"/>
+          <w:insideV w:val="nil"/>
+        </w:tcBorders>
+        <w:shd w:val="clear" w:color="auto" w:fill="D3DFEE" w:themeFill="accent1" w:themeFillTint="3F"/>
+      </w:tcPr>
+    </w:tblStylePr>
+  </w:style>
+  <w:style w:type="paragraph" w:customStyle="1" w:styleId="QuestionTP">
+    <w:name w:val="Question TP"/>
+    <w:basedOn w:val="Paragraphedeliste"/>
+    <w:qFormat/>
+    <w:rsid w:val="0092368D"/>
+    <w:pPr>
+      <w:numPr>
+        <w:numId w:val="21"/>
+      </w:numPr>
+    </w:pPr>
+    <w:rPr>
+      <w:b/>
+      <w:lang w:eastAsia="fr-FR"/>
+    </w:rPr>
+  </w:style>
+  <w:style w:type="table" w:customStyle="1" w:styleId="Trameclaire-Accent13">
+    <w:name w:val="Trame claire - Accent 13"/>
+    <w:basedOn w:val="TableauNormal"/>
+    <w:uiPriority w:val="60"/>
+    <w:rsid w:val="00D62DC8"/>
     <w:pPr>
       <w:spacing w:after="0" w:line="240" w:lineRule="auto"/>
     </w:pPr>
@@ -9673,7 +10104,7 @@
 </file>
 
 <file path=customXml/itemProps1.xml><?xml version="1.0" encoding="utf-8"?>
-<ds:datastoreItem xmlns:ds="http://schemas.openxmlformats.org/officeDocument/2006/customXml" ds:itemID="{930DE4AB-7B3A-45F4-A292-5293A13AA246}">
+<ds:datastoreItem xmlns:ds="http://schemas.openxmlformats.org/officeDocument/2006/customXml" ds:itemID="{CF29AFD8-ECCC-4B8A-8AD2-EA5BB9F5EA99}">
   <ds:schemaRefs>
     <ds:schemaRef ds:uri="http://schemas.openxmlformats.org/officeDocument/2006/bibliography"/>
   </ds:schemaRefs>

</xml_diff>